<commit_message>
add new status report to SDF
</commit_message>
<xml_diff>
--- a/Documents-Spring2020/SDF.docx
+++ b/Documents-Spring2020/SDF.docx
@@ -942,8 +942,8 @@
         <w:tblLook w:val="04A0" w:firstRow="1" w:lastRow="0" w:firstColumn="1" w:lastColumn="0" w:noHBand="0" w:noVBand="1"/>
       </w:tblPr>
       <w:tblGrid>
-        <w:gridCol w:w="5617"/>
-        <w:gridCol w:w="3743"/>
+        <w:gridCol w:w="5261"/>
+        <w:gridCol w:w="4099"/>
       </w:tblGrid>
       <w:tr>
         <w:tc>
@@ -1064,6 +1064,11 @@
           </w:tcPr>
           <w:p>
             <w:pPr>
+              <w:pStyle w:val="ListParagraph"/>
+              <w:numPr>
+                <w:ilvl w:val="0"/>
+                <w:numId w:val="4"/>
+              </w:numPr>
               <w:spacing w:line="240" w:lineRule="auto"/>
               <w:rPr>
                 <w:rFonts w:ascii="Century Gothic" w:eastAsia="Times New Roman" w:hAnsi="Century Gothic" w:cs="Times New Roman"/>
@@ -1072,15 +1077,6 @@
                 <w:lang w:val="en-US"/>
               </w:rPr>
             </w:pPr>
-            <w:r>
-              <w:rPr>
-                <w:rFonts w:ascii="Century Gothic" w:eastAsia="Times New Roman" w:hAnsi="Century Gothic" w:cs="Times New Roman"/>
-                <w:sz w:val="24"/>
-                <w:szCs w:val="24"/>
-                <w:lang w:val="en-US"/>
-              </w:rPr>
-              <w:t xml:space="preserve">  </w:t>
-            </w:r>
             <w:r>
               <w:rPr>
                 <w:rFonts w:ascii="Century Gothic" w:eastAsia="Times New Roman" w:hAnsi="Century Gothic"/>
@@ -1094,6 +1090,11 @@
           </w:p>
           <w:p>
             <w:pPr>
+              <w:pStyle w:val="ListParagraph"/>
+              <w:numPr>
+                <w:ilvl w:val="0"/>
+                <w:numId w:val="4"/>
+              </w:numPr>
               <w:spacing w:line="240" w:lineRule="auto"/>
               <w:rPr>
                 <w:rFonts w:ascii="Century Gothic" w:eastAsia="Times New Roman" w:hAnsi="Century Gothic" w:cs="Times New Roman"/>
@@ -1102,15 +1103,6 @@
                 <w:lang w:val="en-US"/>
               </w:rPr>
             </w:pPr>
-            <w:r>
-              <w:rPr>
-                <w:rFonts w:ascii="Century Gothic" w:eastAsia="Times New Roman" w:hAnsi="Century Gothic" w:cs="Times New Roman"/>
-                <w:sz w:val="24"/>
-                <w:szCs w:val="24"/>
-                <w:lang w:val="en-US"/>
-              </w:rPr>
-              <w:t xml:space="preserve">  </w:t>
-            </w:r>
             <w:r>
               <w:rPr>
                 <w:rFonts w:ascii="Century Gothic" w:eastAsia="Times New Roman" w:hAnsi="Century Gothic"/>
@@ -1124,6 +1116,11 @@
           </w:p>
           <w:p>
             <w:pPr>
+              <w:pStyle w:val="ListParagraph"/>
+              <w:numPr>
+                <w:ilvl w:val="0"/>
+                <w:numId w:val="4"/>
+              </w:numPr>
               <w:spacing w:line="240" w:lineRule="auto"/>
               <w:rPr>
                 <w:rFonts w:ascii="Century Gothic" w:eastAsia="Times New Roman" w:hAnsi="Century Gothic" w:cs="Times New Roman"/>
@@ -1132,15 +1129,6 @@
                 <w:lang w:val="en-US"/>
               </w:rPr>
             </w:pPr>
-            <w:r>
-              <w:rPr>
-                <w:rFonts w:ascii="Century Gothic" w:eastAsia="Times New Roman" w:hAnsi="Century Gothic" w:cs="Times New Roman"/>
-                <w:sz w:val="24"/>
-                <w:szCs w:val="24"/>
-                <w:lang w:val="en-US"/>
-              </w:rPr>
-              <w:t xml:space="preserve">  </w:t>
-            </w:r>
             <w:r>
               <w:rPr>
                 <w:rFonts w:ascii="Century Gothic" w:eastAsia="Times New Roman" w:hAnsi="Century Gothic"/>
@@ -1465,19 +1453,865 @@
           <w:szCs w:val="24"/>
           <w:lang w:val="en-US"/>
         </w:rPr>
-        <w:t>. Most likely due to muddling of test and training data. Wi</w:t>
+        <w:t>. Most likely due to muddling of test and training data. Will acquire new test images to verify the cause of the issue. If test images are not the cause, will retune parameters and retrain networks.</w:t>
+      </w:r>
+    </w:p>
+    <w:p>
+      <w:pPr>
+        <w:rPr>
+          <w:rFonts w:ascii="Century Gothic" w:eastAsia="Century Gothic" w:hAnsi="Century Gothic" w:cs="Century Gothic"/>
+          <w:sz w:val="24"/>
+          <w:szCs w:val="24"/>
+        </w:rPr>
+      </w:pPr>
+      <w:r>
+        <w:rPr>
+          <w:rFonts w:ascii="Century Gothic" w:eastAsia="Century Gothic" w:hAnsi="Century Gothic" w:cs="Century Gothic"/>
+          <w:sz w:val="24"/>
+          <w:szCs w:val="24"/>
+        </w:rPr>
+        <w:br w:type="page"/>
+      </w:r>
+    </w:p>
+    <w:p>
+      <w:pPr>
+        <w:rPr>
+          <w:rFonts w:ascii="Century Gothic" w:eastAsia="DM Sans" w:hAnsi="Century Gothic" w:cs="DM Sans"/>
+          <w:sz w:val="36"/>
+          <w:szCs w:val="36"/>
+        </w:rPr>
+      </w:pPr>
+      <w:r>
+        <w:rPr>
+          <w:rFonts w:ascii="Century Gothic" w:eastAsia="DM Sans" w:hAnsi="Century Gothic" w:cs="DM Sans"/>
+          <w:sz w:val="36"/>
+          <w:szCs w:val="36"/>
+        </w:rPr>
+        <w:lastRenderedPageBreak/>
+        <w:t>Status Report</w:t>
+      </w:r>
+    </w:p>
+    <w:p>
+      <w:pPr>
+        <w:rPr>
+          <w:rFonts w:ascii="Century Gothic" w:eastAsia="DM Sans" w:hAnsi="Century Gothic" w:cs="DM Sans"/>
+          <w:sz w:val="24"/>
+          <w:szCs w:val="24"/>
+        </w:rPr>
+      </w:pPr>
+      <w:r>
+        <w:rPr>
+          <w:rFonts w:ascii="Century Gothic" w:eastAsia="DM Sans" w:hAnsi="Century Gothic" w:cs="DM Sans"/>
+          <w:sz w:val="24"/>
+          <w:szCs w:val="24"/>
+        </w:rPr>
+        <w:t>March 30,</w:t>
+      </w:r>
+      <w:r>
+        <w:rPr>
+          <w:rFonts w:ascii="Century Gothic" w:eastAsia="DM Sans" w:hAnsi="Century Gothic" w:cs="DM Sans"/>
+          <w:sz w:val="24"/>
+          <w:szCs w:val="24"/>
+        </w:rPr>
+        <w:t xml:space="preserve"> 2020</w:t>
+      </w:r>
+    </w:p>
+    <w:p>
+      <w:pPr>
+        <w:rPr>
+          <w:rFonts w:ascii="Century Gothic" w:eastAsia="DM Sans" w:hAnsi="Century Gothic" w:cs="DM Sans"/>
+          <w:sz w:val="24"/>
+          <w:szCs w:val="24"/>
+        </w:rPr>
+      </w:pPr>
+    </w:p>
+    <w:tbl>
+      <w:tblPr>
+        <w:tblW w:w="9360" w:type="dxa"/>
+        <w:tblBorders>
+          <w:top w:val="single" w:sz="8" w:space="0" w:color="000000"/>
+          <w:left w:val="single" w:sz="8" w:space="0" w:color="000000"/>
+          <w:bottom w:val="single" w:sz="8" w:space="0" w:color="000000"/>
+          <w:right w:val="single" w:sz="8" w:space="0" w:color="000000"/>
+          <w:insideH w:val="single" w:sz="8" w:space="0" w:color="000000"/>
+          <w:insideV w:val="single" w:sz="8" w:space="0" w:color="000000"/>
+        </w:tblBorders>
+        <w:tblLayout w:type="fixed"/>
+        <w:tblLook w:val="0600" w:firstRow="0" w:lastRow="0" w:firstColumn="0" w:lastColumn="0" w:noHBand="1" w:noVBand="1"/>
+      </w:tblPr>
+      <w:tblGrid>
+        <w:gridCol w:w="9360"/>
+      </w:tblGrid>
+      <w:tr>
+        <w:tc>
+          <w:tcPr>
+            <w:tcW w:w="9360" w:type="dxa"/>
+            <w:tcBorders>
+              <w:top w:val="single" w:sz="8" w:space="0" w:color="FFFFFF"/>
+              <w:left w:val="single" w:sz="8" w:space="0" w:color="FFFFFF"/>
+              <w:bottom w:val="single" w:sz="12" w:space="0" w:color="000000"/>
+              <w:right w:val="single" w:sz="8" w:space="0" w:color="FFFFFF"/>
+            </w:tcBorders>
+            <w:tcMar>
+              <w:top w:w="100" w:type="dxa"/>
+              <w:left w:w="100" w:type="dxa"/>
+              <w:bottom w:w="100" w:type="dxa"/>
+              <w:right w:w="100" w:type="dxa"/>
+            </w:tcMar>
+            <w:hideMark/>
+          </w:tcPr>
+          <w:p>
+            <w:pPr>
+              <w:widowControl w:val="0"/>
+              <w:spacing w:line="240" w:lineRule="auto"/>
+              <w:rPr>
+                <w:rFonts w:ascii="Century Gothic" w:eastAsia="DM Sans" w:hAnsi="Century Gothic" w:cs="DM Sans"/>
+                <w:sz w:val="24"/>
+                <w:szCs w:val="24"/>
+              </w:rPr>
+            </w:pPr>
+            <w:r>
+              <w:rPr>
+                <w:rFonts w:ascii="Century Gothic" w:eastAsia="DM Sans" w:hAnsi="Century Gothic" w:cs="DM Sans"/>
+                <w:sz w:val="24"/>
+                <w:szCs w:val="24"/>
+              </w:rPr>
+              <w:t xml:space="preserve">Accomplishments </w:t>
+            </w:r>
+          </w:p>
+        </w:tc>
+      </w:tr>
+    </w:tbl>
+    <w:p>
+      <w:pPr>
+        <w:rPr>
+          <w:rFonts w:ascii="Century Gothic" w:eastAsia="DM Sans" w:hAnsi="Century Gothic" w:cs="DM Sans"/>
+          <w:sz w:val="24"/>
+          <w:szCs w:val="24"/>
+        </w:rPr>
+      </w:pPr>
+    </w:p>
+    <w:p>
+      <w:pPr>
+        <w:pStyle w:val="ListParagraph"/>
+        <w:numPr>
+          <w:ilvl w:val="0"/>
+          <w:numId w:val="14"/>
+        </w:numPr>
+        <w:rPr>
+          <w:rFonts w:ascii="Century Gothic" w:eastAsia="DM Sans" w:hAnsi="Century Gothic" w:cs="DM Sans"/>
+          <w:sz w:val="24"/>
+          <w:szCs w:val="24"/>
+        </w:rPr>
+      </w:pPr>
+      <w:r>
+        <w:rPr>
+          <w:rFonts w:ascii="Century Gothic" w:eastAsia="DM Sans" w:hAnsi="Century Gothic" w:cs="DM Sans"/>
+          <w:sz w:val="24"/>
+          <w:szCs w:val="24"/>
+        </w:rPr>
+        <w:t>Completed front-end development of UI pages and their components:</w:t>
+      </w:r>
+    </w:p>
+    <w:tbl>
+      <w:tblPr>
+        <w:tblW w:w="9360" w:type="dxa"/>
+        <w:tblBorders>
+          <w:top w:val="single" w:sz="8" w:space="0" w:color="000000"/>
+          <w:left w:val="single" w:sz="8" w:space="0" w:color="000000"/>
+          <w:bottom w:val="single" w:sz="8" w:space="0" w:color="000000"/>
+          <w:right w:val="single" w:sz="8" w:space="0" w:color="000000"/>
+          <w:insideH w:val="single" w:sz="8" w:space="0" w:color="000000"/>
+          <w:insideV w:val="single" w:sz="8" w:space="0" w:color="000000"/>
+        </w:tblBorders>
+        <w:tblLayout w:type="fixed"/>
+        <w:tblLook w:val="0600" w:firstRow="0" w:lastRow="0" w:firstColumn="0" w:lastColumn="0" w:noHBand="1" w:noVBand="1"/>
+      </w:tblPr>
+      <w:tblGrid>
+        <w:gridCol w:w="4680"/>
+        <w:gridCol w:w="4680"/>
+      </w:tblGrid>
+      <w:tr>
+        <w:tc>
+          <w:tcPr>
+            <w:tcW w:w="4680" w:type="dxa"/>
+            <w:tcBorders>
+              <w:top w:val="single" w:sz="8" w:space="0" w:color="FFFFFF"/>
+              <w:left w:val="single" w:sz="8" w:space="0" w:color="FFFFFF"/>
+              <w:bottom w:val="single" w:sz="8" w:space="0" w:color="FFFFFF"/>
+              <w:right w:val="single" w:sz="8" w:space="0" w:color="FFFFFF"/>
+            </w:tcBorders>
+            <w:tcMar>
+              <w:top w:w="100" w:type="dxa"/>
+              <w:left w:w="100" w:type="dxa"/>
+              <w:bottom w:w="100" w:type="dxa"/>
+              <w:right w:w="100" w:type="dxa"/>
+            </w:tcMar>
+            <w:hideMark/>
+          </w:tcPr>
+          <w:p>
+            <w:pPr>
+              <w:pStyle w:val="ListParagraph"/>
+              <w:numPr>
+                <w:ilvl w:val="1"/>
+                <w:numId w:val="14"/>
+              </w:numPr>
+              <w:rPr>
+                <w:rFonts w:ascii="Century Gothic" w:eastAsia="DM Sans" w:hAnsi="Century Gothic" w:cs="DM Sans"/>
+                <w:sz w:val="24"/>
+                <w:szCs w:val="24"/>
+              </w:rPr>
+            </w:pPr>
+            <w:r>
+              <w:rPr>
+                <w:rFonts w:ascii="Century Gothic" w:eastAsia="DM Sans" w:hAnsi="Century Gothic" w:cs="DM Sans"/>
+                <w:sz w:val="24"/>
+                <w:szCs w:val="24"/>
+              </w:rPr>
+              <w:t xml:space="preserve">Personality </w:t>
+            </w:r>
+          </w:p>
+          <w:p>
+            <w:pPr>
+              <w:pStyle w:val="ListParagraph"/>
+              <w:numPr>
+                <w:ilvl w:val="1"/>
+                <w:numId w:val="14"/>
+              </w:numPr>
+              <w:rPr>
+                <w:rFonts w:ascii="Century Gothic" w:eastAsia="DM Sans" w:hAnsi="Century Gothic" w:cs="DM Sans"/>
+                <w:sz w:val="24"/>
+                <w:szCs w:val="24"/>
+              </w:rPr>
+            </w:pPr>
+            <w:r>
+              <w:rPr>
+                <w:rFonts w:ascii="Century Gothic" w:eastAsia="DM Sans" w:hAnsi="Century Gothic" w:cs="DM Sans"/>
+                <w:sz w:val="24"/>
+                <w:szCs w:val="24"/>
+              </w:rPr>
+              <w:t xml:space="preserve">Breakdown </w:t>
+            </w:r>
+          </w:p>
+        </w:tc>
+        <w:tc>
+          <w:tcPr>
+            <w:tcW w:w="4680" w:type="dxa"/>
+            <w:tcBorders>
+              <w:top w:val="single" w:sz="8" w:space="0" w:color="FFFFFF"/>
+              <w:left w:val="single" w:sz="8" w:space="0" w:color="FFFFFF"/>
+              <w:bottom w:val="single" w:sz="8" w:space="0" w:color="FFFFFF"/>
+              <w:right w:val="single" w:sz="8" w:space="0" w:color="FFFFFF"/>
+            </w:tcBorders>
+            <w:tcMar>
+              <w:top w:w="100" w:type="dxa"/>
+              <w:left w:w="100" w:type="dxa"/>
+              <w:bottom w:w="100" w:type="dxa"/>
+              <w:right w:w="100" w:type="dxa"/>
+            </w:tcMar>
+            <w:hideMark/>
+          </w:tcPr>
+          <w:p>
+            <w:pPr>
+              <w:pStyle w:val="ListParagraph"/>
+              <w:numPr>
+                <w:ilvl w:val="1"/>
+                <w:numId w:val="14"/>
+              </w:numPr>
+              <w:rPr>
+                <w:rFonts w:ascii="Century Gothic" w:eastAsia="DM Sans" w:hAnsi="Century Gothic" w:cs="DM Sans"/>
+                <w:sz w:val="24"/>
+                <w:szCs w:val="24"/>
+              </w:rPr>
+            </w:pPr>
+            <w:r>
+              <w:rPr>
+                <w:rFonts w:ascii="Century Gothic" w:eastAsia="DM Sans" w:hAnsi="Century Gothic" w:cs="DM Sans"/>
+                <w:sz w:val="24"/>
+                <w:szCs w:val="24"/>
+              </w:rPr>
+              <w:t xml:space="preserve">Reading </w:t>
+            </w:r>
+          </w:p>
+          <w:p>
+            <w:pPr>
+              <w:pStyle w:val="ListParagraph"/>
+              <w:numPr>
+                <w:ilvl w:val="1"/>
+                <w:numId w:val="14"/>
+              </w:numPr>
+              <w:rPr>
+                <w:rFonts w:ascii="Century Gothic" w:eastAsia="DM Sans" w:hAnsi="Century Gothic" w:cs="DM Sans"/>
+                <w:sz w:val="24"/>
+                <w:szCs w:val="24"/>
+              </w:rPr>
+            </w:pPr>
+            <w:r>
+              <w:rPr>
+                <w:rFonts w:ascii="Century Gothic" w:eastAsia="DM Sans" w:hAnsi="Century Gothic" w:cs="DM Sans"/>
+                <w:sz w:val="24"/>
+                <w:szCs w:val="24"/>
+              </w:rPr>
+              <w:t xml:space="preserve">Lifestyle </w:t>
+            </w:r>
+          </w:p>
+        </w:tc>
+      </w:tr>
+    </w:tbl>
+    <w:p>
+      <w:pPr>
+        <w:pStyle w:val="ListParagraph"/>
+        <w:numPr>
+          <w:ilvl w:val="0"/>
+          <w:numId w:val="14"/>
+        </w:numPr>
+        <w:rPr>
+          <w:rFonts w:ascii="Century Gothic" w:eastAsia="DM Sans" w:hAnsi="Century Gothic" w:cs="DM Sans"/>
+          <w:sz w:val="24"/>
+          <w:szCs w:val="24"/>
+        </w:rPr>
+      </w:pPr>
+      <w:r>
+        <w:rPr>
+          <w:rFonts w:ascii="Century Gothic" w:eastAsia="DM Sans" w:hAnsi="Century Gothic" w:cs="DM Sans"/>
+          <w:sz w:val="24"/>
+          <w:szCs w:val="24"/>
+        </w:rPr>
+        <w:t>Decided on static set of information for Lifestyle and Personality Page</w:t>
+      </w:r>
+    </w:p>
+    <w:p>
+      <w:pPr>
+        <w:pStyle w:val="ListParagraph"/>
+        <w:numPr>
+          <w:ilvl w:val="0"/>
+          <w:numId w:val="14"/>
+        </w:numPr>
+        <w:rPr>
+          <w:rFonts w:ascii="Century Gothic" w:eastAsia="DM Sans" w:hAnsi="Century Gothic" w:cs="DM Sans"/>
+          <w:sz w:val="24"/>
+          <w:szCs w:val="24"/>
+        </w:rPr>
+      </w:pPr>
+      <w:r>
+        <w:rPr>
+          <w:rFonts w:ascii="Century Gothic" w:eastAsia="DM Sans" w:hAnsi="Century Gothic" w:cs="DM Sans"/>
+          <w:sz w:val="24"/>
+          <w:szCs w:val="24"/>
+        </w:rPr>
+        <w:t>Began collection and curation of information for pages above</w:t>
+      </w:r>
+    </w:p>
+    <w:p>
+      <w:pPr>
+        <w:rPr>
+          <w:rFonts w:ascii="Century Gothic" w:eastAsia="DM Sans" w:hAnsi="Century Gothic" w:cs="DM Sans"/>
+          <w:sz w:val="24"/>
+          <w:szCs w:val="24"/>
+        </w:rPr>
+      </w:pPr>
+    </w:p>
+    <w:tbl>
+      <w:tblPr>
+        <w:tblW w:w="9360" w:type="dxa"/>
+        <w:tblBorders>
+          <w:top w:val="single" w:sz="8" w:space="0" w:color="000000"/>
+          <w:left w:val="single" w:sz="8" w:space="0" w:color="000000"/>
+          <w:bottom w:val="single" w:sz="8" w:space="0" w:color="000000"/>
+          <w:right w:val="single" w:sz="8" w:space="0" w:color="000000"/>
+          <w:insideH w:val="single" w:sz="8" w:space="0" w:color="000000"/>
+          <w:insideV w:val="single" w:sz="8" w:space="0" w:color="000000"/>
+        </w:tblBorders>
+        <w:tblLayout w:type="fixed"/>
+        <w:tblLook w:val="0600" w:firstRow="0" w:lastRow="0" w:firstColumn="0" w:lastColumn="0" w:noHBand="1" w:noVBand="1"/>
+      </w:tblPr>
+      <w:tblGrid>
+        <w:gridCol w:w="9360"/>
+      </w:tblGrid>
+      <w:tr>
+        <w:tc>
+          <w:tcPr>
+            <w:tcW w:w="9360" w:type="dxa"/>
+            <w:tcBorders>
+              <w:top w:val="single" w:sz="8" w:space="0" w:color="FFFFFF"/>
+              <w:left w:val="single" w:sz="8" w:space="0" w:color="FFFFFF"/>
+              <w:bottom w:val="single" w:sz="12" w:space="0" w:color="000000"/>
+              <w:right w:val="single" w:sz="8" w:space="0" w:color="FFFFFF"/>
+            </w:tcBorders>
+            <w:tcMar>
+              <w:top w:w="100" w:type="dxa"/>
+              <w:left w:w="100" w:type="dxa"/>
+              <w:bottom w:w="100" w:type="dxa"/>
+              <w:right w:w="100" w:type="dxa"/>
+            </w:tcMar>
+            <w:hideMark/>
+          </w:tcPr>
+          <w:p>
+            <w:pPr>
+              <w:widowControl w:val="0"/>
+              <w:spacing w:line="240" w:lineRule="auto"/>
+              <w:rPr>
+                <w:rFonts w:ascii="Century Gothic" w:eastAsia="DM Sans" w:hAnsi="Century Gothic" w:cs="DM Sans"/>
+                <w:sz w:val="24"/>
+                <w:szCs w:val="24"/>
+              </w:rPr>
+            </w:pPr>
+            <w:r>
+              <w:rPr>
+                <w:rFonts w:ascii="Century Gothic" w:eastAsia="DM Sans" w:hAnsi="Century Gothic" w:cs="DM Sans"/>
+                <w:sz w:val="24"/>
+                <w:szCs w:val="24"/>
+              </w:rPr>
+              <w:t>This Week’s Plans</w:t>
+            </w:r>
+          </w:p>
+        </w:tc>
+      </w:tr>
+    </w:tbl>
+    <w:p>
+      <w:pPr>
+        <w:rPr>
+          <w:rFonts w:ascii="Century Gothic" w:eastAsia="DM Sans" w:hAnsi="Century Gothic" w:cs="DM Sans"/>
+          <w:sz w:val="24"/>
+          <w:szCs w:val="24"/>
+        </w:rPr>
+      </w:pPr>
+    </w:p>
+    <w:p>
+      <w:pPr>
+        <w:pStyle w:val="ListParagraph"/>
+        <w:numPr>
+          <w:ilvl w:val="0"/>
+          <w:numId w:val="15"/>
+        </w:numPr>
+        <w:rPr>
+          <w:rFonts w:ascii="Century Gothic" w:eastAsia="DM Sans" w:hAnsi="Century Gothic" w:cs="DM Sans"/>
+          <w:sz w:val="24"/>
+          <w:szCs w:val="24"/>
+        </w:rPr>
+      </w:pPr>
+      <w:r>
+        <w:rPr>
+          <w:rFonts w:ascii="Century Gothic" w:eastAsia="DM Sans" w:hAnsi="Century Gothic" w:cs="DM Sans"/>
+          <w:sz w:val="24"/>
+          <w:szCs w:val="24"/>
+        </w:rPr>
+        <w:t>Continue figuring out how to connect all three networks to front end</w:t>
+      </w:r>
+    </w:p>
+    <w:p>
+      <w:pPr>
+        <w:pStyle w:val="ListParagraph"/>
+        <w:numPr>
+          <w:ilvl w:val="0"/>
+          <w:numId w:val="15"/>
+        </w:numPr>
+        <w:rPr>
+          <w:rFonts w:ascii="Century Gothic" w:eastAsia="DM Sans" w:hAnsi="Century Gothic" w:cs="DM Sans"/>
+          <w:sz w:val="24"/>
+          <w:szCs w:val="24"/>
+        </w:rPr>
+      </w:pPr>
+      <w:r>
+        <w:rPr>
+          <w:rFonts w:ascii="Century Gothic" w:eastAsia="DM Sans" w:hAnsi="Century Gothic" w:cs="DM Sans"/>
+          <w:sz w:val="24"/>
+          <w:szCs w:val="24"/>
+        </w:rPr>
+        <w:t>Continue collection of information for Lifestyle and Personality Pages</w:t>
+      </w:r>
+    </w:p>
+    <w:p>
+      <w:pPr>
+        <w:pStyle w:val="ListParagraph"/>
+        <w:numPr>
+          <w:ilvl w:val="0"/>
+          <w:numId w:val="15"/>
+        </w:numPr>
+        <w:rPr>
+          <w:rFonts w:ascii="Century Gothic" w:eastAsia="DM Sans" w:hAnsi="Century Gothic" w:cs="DM Sans"/>
+          <w:sz w:val="24"/>
+          <w:szCs w:val="24"/>
+        </w:rPr>
+      </w:pPr>
+      <w:r>
+        <w:rPr>
+          <w:rFonts w:ascii="Century Gothic" w:eastAsia="DM Sans" w:hAnsi="Century Gothic" w:cs="DM Sans"/>
+          <w:sz w:val="24"/>
+          <w:szCs w:val="24"/>
+        </w:rPr>
+        <w:t>Determine database design for Lifestyle and Personality data</w:t>
+      </w:r>
+    </w:p>
+    <w:p>
+      <w:pPr>
+        <w:pStyle w:val="ListParagraph"/>
+        <w:numPr>
+          <w:ilvl w:val="0"/>
+          <w:numId w:val="15"/>
+        </w:numPr>
+        <w:rPr>
+          <w:rFonts w:ascii="Century Gothic" w:eastAsia="DM Sans" w:hAnsi="Century Gothic" w:cs="DM Sans"/>
+          <w:sz w:val="24"/>
+          <w:szCs w:val="24"/>
+        </w:rPr>
+      </w:pPr>
+      <w:r>
+        <w:rPr>
+          <w:rFonts w:ascii="Century Gothic" w:eastAsia="DM Sans" w:hAnsi="Century Gothic" w:cs="DM Sans"/>
+          <w:sz w:val="24"/>
+          <w:szCs w:val="24"/>
+        </w:rPr>
+        <w:t>Complete front-end development of UI components:</w:t>
+      </w:r>
+    </w:p>
+    <w:tbl>
+      <w:tblPr>
+        <w:tblW w:w="9360" w:type="dxa"/>
+        <w:tblBorders>
+          <w:top w:val="single" w:sz="8" w:space="0" w:color="000000"/>
+          <w:left w:val="single" w:sz="8" w:space="0" w:color="000000"/>
+          <w:bottom w:val="single" w:sz="8" w:space="0" w:color="000000"/>
+          <w:right w:val="single" w:sz="8" w:space="0" w:color="000000"/>
+          <w:insideH w:val="single" w:sz="8" w:space="0" w:color="000000"/>
+          <w:insideV w:val="single" w:sz="8" w:space="0" w:color="000000"/>
+        </w:tblBorders>
+        <w:tblLayout w:type="fixed"/>
+        <w:tblLook w:val="0600" w:firstRow="0" w:lastRow="0" w:firstColumn="0" w:lastColumn="0" w:noHBand="1" w:noVBand="1"/>
+      </w:tblPr>
+      <w:tblGrid>
+        <w:gridCol w:w="4680"/>
+        <w:gridCol w:w="4680"/>
+      </w:tblGrid>
+      <w:tr>
+        <w:tc>
+          <w:tcPr>
+            <w:tcW w:w="4680" w:type="dxa"/>
+            <w:tcBorders>
+              <w:top w:val="single" w:sz="8" w:space="0" w:color="FFFFFF"/>
+              <w:left w:val="single" w:sz="8" w:space="0" w:color="FFFFFF"/>
+              <w:bottom w:val="single" w:sz="8" w:space="0" w:color="FFFFFF"/>
+              <w:right w:val="single" w:sz="8" w:space="0" w:color="FFFFFF"/>
+            </w:tcBorders>
+            <w:tcMar>
+              <w:top w:w="100" w:type="dxa"/>
+              <w:left w:w="100" w:type="dxa"/>
+              <w:bottom w:w="100" w:type="dxa"/>
+              <w:right w:w="100" w:type="dxa"/>
+            </w:tcMar>
+            <w:hideMark/>
+          </w:tcPr>
+          <w:p>
+            <w:pPr>
+              <w:pStyle w:val="ListParagraph"/>
+              <w:numPr>
+                <w:ilvl w:val="1"/>
+                <w:numId w:val="15"/>
+              </w:numPr>
+              <w:rPr>
+                <w:rFonts w:ascii="Century Gothic" w:eastAsia="DM Sans" w:hAnsi="Century Gothic" w:cs="DM Sans"/>
+                <w:sz w:val="24"/>
+                <w:szCs w:val="24"/>
+              </w:rPr>
+            </w:pPr>
+            <w:r>
+              <w:rPr>
+                <w:rFonts w:ascii="Century Gothic" w:eastAsia="DM Sans" w:hAnsi="Century Gothic" w:cs="DM Sans"/>
+                <w:sz w:val="24"/>
+                <w:szCs w:val="24"/>
+              </w:rPr>
+              <w:t>Header</w:t>
+            </w:r>
+          </w:p>
+        </w:tc>
+        <w:tc>
+          <w:tcPr>
+            <w:tcW w:w="4680" w:type="dxa"/>
+            <w:tcBorders>
+              <w:top w:val="single" w:sz="8" w:space="0" w:color="FFFFFF"/>
+              <w:left w:val="single" w:sz="8" w:space="0" w:color="FFFFFF"/>
+              <w:bottom w:val="single" w:sz="8" w:space="0" w:color="FFFFFF"/>
+              <w:right w:val="single" w:sz="8" w:space="0" w:color="FFFFFF"/>
+            </w:tcBorders>
+            <w:tcMar>
+              <w:top w:w="100" w:type="dxa"/>
+              <w:left w:w="100" w:type="dxa"/>
+              <w:bottom w:w="100" w:type="dxa"/>
+              <w:right w:w="100" w:type="dxa"/>
+            </w:tcMar>
+            <w:hideMark/>
+          </w:tcPr>
+          <w:p>
+            <w:pPr>
+              <w:pStyle w:val="ListParagraph"/>
+              <w:numPr>
+                <w:ilvl w:val="1"/>
+                <w:numId w:val="15"/>
+              </w:numPr>
+              <w:rPr>
+                <w:rFonts w:ascii="Century Gothic" w:eastAsia="DM Sans" w:hAnsi="Century Gothic" w:cs="DM Sans"/>
+                <w:sz w:val="24"/>
+                <w:szCs w:val="24"/>
+              </w:rPr>
+            </w:pPr>
+            <w:r>
+              <w:rPr>
+                <w:rFonts w:ascii="Century Gothic" w:eastAsia="DM Sans" w:hAnsi="Century Gothic" w:cs="DM Sans"/>
+                <w:sz w:val="24"/>
+                <w:szCs w:val="24"/>
+              </w:rPr>
+              <w:t>Tab Bar</w:t>
+            </w:r>
+          </w:p>
+        </w:tc>
+      </w:tr>
+    </w:tbl>
+    <w:p>
+      <w:pPr>
+        <w:rPr>
+          <w:rFonts w:ascii="Century Gothic" w:eastAsia="DM Sans" w:hAnsi="Century Gothic" w:cs="DM Sans"/>
+          <w:sz w:val="24"/>
+          <w:szCs w:val="24"/>
+        </w:rPr>
+      </w:pPr>
+    </w:p>
+    <w:tbl>
+      <w:tblPr>
+        <w:tblW w:w="9360" w:type="dxa"/>
+        <w:tblBorders>
+          <w:top w:val="single" w:sz="8" w:space="0" w:color="000000"/>
+          <w:left w:val="single" w:sz="8" w:space="0" w:color="000000"/>
+          <w:bottom w:val="single" w:sz="8" w:space="0" w:color="000000"/>
+          <w:right w:val="single" w:sz="8" w:space="0" w:color="000000"/>
+          <w:insideH w:val="single" w:sz="8" w:space="0" w:color="000000"/>
+          <w:insideV w:val="single" w:sz="8" w:space="0" w:color="000000"/>
+        </w:tblBorders>
+        <w:tblLayout w:type="fixed"/>
+        <w:tblLook w:val="0600" w:firstRow="0" w:lastRow="0" w:firstColumn="0" w:lastColumn="0" w:noHBand="1" w:noVBand="1"/>
+      </w:tblPr>
+      <w:tblGrid>
+        <w:gridCol w:w="9360"/>
+      </w:tblGrid>
+      <w:tr>
+        <w:tc>
+          <w:tcPr>
+            <w:tcW w:w="9360" w:type="dxa"/>
+            <w:tcBorders>
+              <w:top w:val="single" w:sz="8" w:space="0" w:color="FFFFFF"/>
+              <w:left w:val="single" w:sz="8" w:space="0" w:color="FFFFFF"/>
+              <w:bottom w:val="single" w:sz="12" w:space="0" w:color="000000"/>
+              <w:right w:val="single" w:sz="8" w:space="0" w:color="FFFFFF"/>
+            </w:tcBorders>
+            <w:tcMar>
+              <w:top w:w="100" w:type="dxa"/>
+              <w:left w:w="100" w:type="dxa"/>
+              <w:bottom w:w="100" w:type="dxa"/>
+              <w:right w:w="100" w:type="dxa"/>
+            </w:tcMar>
+            <w:hideMark/>
+          </w:tcPr>
+          <w:p>
+            <w:pPr>
+              <w:widowControl w:val="0"/>
+              <w:spacing w:line="240" w:lineRule="auto"/>
+              <w:rPr>
+                <w:rFonts w:ascii="Century Gothic" w:eastAsia="DM Sans" w:hAnsi="Century Gothic" w:cs="DM Sans"/>
+                <w:sz w:val="24"/>
+                <w:szCs w:val="24"/>
+              </w:rPr>
+            </w:pPr>
+            <w:r>
+              <w:rPr>
+                <w:rFonts w:ascii="Century Gothic" w:eastAsia="DM Sans" w:hAnsi="Century Gothic" w:cs="DM Sans"/>
+                <w:sz w:val="24"/>
+                <w:szCs w:val="24"/>
+              </w:rPr>
+              <w:t>Next Week’s Plans</w:t>
+            </w:r>
+          </w:p>
+        </w:tc>
+      </w:tr>
+    </w:tbl>
+    <w:p>
+      <w:pPr>
+        <w:rPr>
+          <w:rFonts w:ascii="Century Gothic" w:eastAsia="DM Sans" w:hAnsi="Century Gothic" w:cs="DM Sans"/>
+          <w:sz w:val="24"/>
+          <w:szCs w:val="24"/>
+        </w:rPr>
+      </w:pPr>
+    </w:p>
+    <w:p>
+      <w:pPr>
+        <w:pStyle w:val="ListParagraph"/>
+        <w:numPr>
+          <w:ilvl w:val="0"/>
+          <w:numId w:val="16"/>
+        </w:numPr>
+        <w:rPr>
+          <w:rFonts w:ascii="Century Gothic" w:eastAsia="DM Sans" w:hAnsi="Century Gothic" w:cs="DM Sans"/>
+          <w:sz w:val="24"/>
+          <w:szCs w:val="24"/>
+        </w:rPr>
+      </w:pPr>
+      <w:r>
+        <w:rPr>
+          <w:rFonts w:ascii="Century Gothic" w:eastAsia="DM Sans" w:hAnsi="Century Gothic" w:cs="DM Sans"/>
+          <w:sz w:val="24"/>
+          <w:szCs w:val="24"/>
+        </w:rPr>
+        <w:t>Continue integrating all three neural networks</w:t>
+      </w:r>
+    </w:p>
+    <w:p>
+      <w:pPr>
+        <w:pStyle w:val="ListParagraph"/>
+        <w:numPr>
+          <w:ilvl w:val="0"/>
+          <w:numId w:val="16"/>
+        </w:numPr>
+        <w:rPr>
+          <w:rFonts w:ascii="Century Gothic" w:eastAsia="DM Sans" w:hAnsi="Century Gothic" w:cs="DM Sans"/>
+          <w:sz w:val="24"/>
+          <w:szCs w:val="24"/>
+        </w:rPr>
+      </w:pPr>
+      <w:r>
+        <w:rPr>
+          <w:rFonts w:ascii="Century Gothic" w:eastAsia="DM Sans" w:hAnsi="Century Gothic" w:cs="DM Sans"/>
+          <w:sz w:val="24"/>
+          <w:szCs w:val="24"/>
+        </w:rPr>
+        <w:t>Finalize database design for Personality and Lifestyle pages</w:t>
+      </w:r>
+    </w:p>
+    <w:p>
+      <w:pPr>
+        <w:pStyle w:val="ListParagraph"/>
+        <w:numPr>
+          <w:ilvl w:val="0"/>
+          <w:numId w:val="16"/>
+        </w:numPr>
+        <w:rPr>
+          <w:rFonts w:ascii="Century Gothic" w:eastAsia="DM Sans" w:hAnsi="Century Gothic" w:cs="DM Sans"/>
+          <w:sz w:val="24"/>
+          <w:szCs w:val="24"/>
+        </w:rPr>
+      </w:pPr>
+      <w:r>
+        <w:rPr>
+          <w:rFonts w:ascii="Century Gothic" w:eastAsia="DM Sans" w:hAnsi="Century Gothic" w:cs="DM Sans"/>
+          <w:sz w:val="24"/>
+          <w:szCs w:val="24"/>
+        </w:rPr>
+        <w:t>Connect database to front end</w:t>
+      </w:r>
+    </w:p>
+    <w:p>
+      <w:pPr>
+        <w:ind w:left="720"/>
+        <w:rPr>
+          <w:rFonts w:ascii="Century Gothic" w:eastAsia="DM Sans" w:hAnsi="Century Gothic" w:cs="DM Sans"/>
+          <w:sz w:val="24"/>
+          <w:szCs w:val="24"/>
+        </w:rPr>
+      </w:pPr>
+    </w:p>
+    <w:tbl>
+      <w:tblPr>
+        <w:tblW w:w="9360" w:type="dxa"/>
+        <w:tblBorders>
+          <w:top w:val="single" w:sz="8" w:space="0" w:color="000000"/>
+          <w:left w:val="single" w:sz="8" w:space="0" w:color="000000"/>
+          <w:bottom w:val="single" w:sz="8" w:space="0" w:color="000000"/>
+          <w:right w:val="single" w:sz="8" w:space="0" w:color="000000"/>
+          <w:insideH w:val="single" w:sz="8" w:space="0" w:color="000000"/>
+          <w:insideV w:val="single" w:sz="8" w:space="0" w:color="000000"/>
+        </w:tblBorders>
+        <w:tblLayout w:type="fixed"/>
+        <w:tblLook w:val="0600" w:firstRow="0" w:lastRow="0" w:firstColumn="0" w:lastColumn="0" w:noHBand="1" w:noVBand="1"/>
+      </w:tblPr>
+      <w:tblGrid>
+        <w:gridCol w:w="9360"/>
+      </w:tblGrid>
+      <w:tr>
+        <w:tc>
+          <w:tcPr>
+            <w:tcW w:w="9360" w:type="dxa"/>
+            <w:tcBorders>
+              <w:top w:val="single" w:sz="8" w:space="0" w:color="FFFFFF"/>
+              <w:left w:val="single" w:sz="8" w:space="0" w:color="FFFFFF"/>
+              <w:bottom w:val="single" w:sz="12" w:space="0" w:color="000000"/>
+              <w:right w:val="single" w:sz="8" w:space="0" w:color="FFFFFF"/>
+            </w:tcBorders>
+            <w:tcMar>
+              <w:top w:w="100" w:type="dxa"/>
+              <w:left w:w="100" w:type="dxa"/>
+              <w:bottom w:w="100" w:type="dxa"/>
+              <w:right w:w="100" w:type="dxa"/>
+            </w:tcMar>
+            <w:hideMark/>
+          </w:tcPr>
+          <w:p>
+            <w:pPr>
+              <w:widowControl w:val="0"/>
+              <w:spacing w:line="240" w:lineRule="auto"/>
+              <w:rPr>
+                <w:rFonts w:ascii="Century Gothic" w:eastAsia="DM Sans" w:hAnsi="Century Gothic" w:cs="DM Sans"/>
+                <w:sz w:val="24"/>
+                <w:szCs w:val="24"/>
+              </w:rPr>
+            </w:pPr>
+            <w:r>
+              <w:rPr>
+                <w:rFonts w:ascii="Century Gothic" w:eastAsia="DM Sans" w:hAnsi="Century Gothic" w:cs="DM Sans"/>
+                <w:sz w:val="24"/>
+                <w:szCs w:val="24"/>
+              </w:rPr>
+              <w:t>Risks / Help Needed</w:t>
+            </w:r>
+          </w:p>
+        </w:tc>
+      </w:tr>
+    </w:tbl>
+    <w:p>
+      <w:pPr>
+        <w:rPr>
+          <w:rFonts w:ascii="Century Gothic" w:eastAsia="DM Sans" w:hAnsi="Century Gothic" w:cs="DM Sans"/>
+          <w:sz w:val="24"/>
+          <w:szCs w:val="24"/>
+        </w:rPr>
+      </w:pPr>
+    </w:p>
+    <w:p>
+      <w:pPr>
+        <w:numPr>
+          <w:ilvl w:val="0"/>
+          <w:numId w:val="13"/>
+        </w:numPr>
+        <w:rPr>
+          <w:rFonts w:ascii="Century Gothic" w:eastAsia="DM Sans" w:hAnsi="Century Gothic" w:cs="DM Sans"/>
+          <w:sz w:val="24"/>
+          <w:szCs w:val="24"/>
+        </w:rPr>
+      </w:pPr>
+      <w:r>
+        <w:rPr>
+          <w:rFonts w:ascii="Century Gothic" w:eastAsia="DM Sans" w:hAnsi="Century Gothic" w:cs="DM Sans"/>
+          <w:sz w:val="24"/>
+          <w:szCs w:val="24"/>
+        </w:rPr>
+        <w:t>The team has successfully integrated one neural network to a temporary front-end. However, integrating all three networks into one application has proven difficult. The ris</w:t>
       </w:r>
       <w:bookmarkStart w:id="1" w:name="_GoBack"/>
       <w:bookmarkEnd w:id="1"/>
       <w:r>
         <w:rPr>
-          <w:rFonts w:ascii="Century Gothic" w:eastAsia="Times New Roman" w:hAnsi="Century Gothic"/>
-          <w:color w:val="000000"/>
-          <w:sz w:val="24"/>
-          <w:szCs w:val="24"/>
-          <w:lang w:val="en-US"/>
-        </w:rPr>
-        <w:t>ll acquire new test images to verify the cause of the issue. If test images are not the cause, will retune parameters and retrain networks.</w:t>
+          <w:rFonts w:ascii="Century Gothic" w:eastAsia="DM Sans" w:hAnsi="Century Gothic" w:cs="DM Sans"/>
+          <w:sz w:val="24"/>
+          <w:szCs w:val="24"/>
+        </w:rPr>
+        <w:t>k here is not being able to integrate all three networks in a feasible way for a mobile application.</w:t>
       </w:r>
     </w:p>
     <w:p>
@@ -1935,6 +2769,286 @@
     </w:lvl>
   </w:abstractNum>
   <w:abstractNum w:abstractNumId="2" w15:restartNumberingAfterBreak="0">
+    <w:nsid w:val="1AB95D98"/>
+    <w:multiLevelType w:val="multilevel"/>
+    <w:tmpl w:val="C1BE3416"/>
+    <w:lvl w:ilvl="0">
+      <w:start w:val="1"/>
+      <w:numFmt w:val="bullet"/>
+      <w:lvlText w:val="❏"/>
+      <w:lvlJc w:val="left"/>
+      <w:pPr>
+        <w:ind w:left="720" w:hanging="360"/>
+      </w:pPr>
+      <w:rPr>
+        <w:strike w:val="0"/>
+        <w:dstrike w:val="0"/>
+        <w:u w:val="none"/>
+        <w:effect w:val="none"/>
+      </w:rPr>
+    </w:lvl>
+    <w:lvl w:ilvl="1">
+      <w:start w:val="1"/>
+      <w:numFmt w:val="bullet"/>
+      <w:lvlText w:val="❏"/>
+      <w:lvlJc w:val="left"/>
+      <w:pPr>
+        <w:ind w:left="1440" w:hanging="360"/>
+      </w:pPr>
+      <w:rPr>
+        <w:strike w:val="0"/>
+        <w:dstrike w:val="0"/>
+        <w:u w:val="none"/>
+        <w:effect w:val="none"/>
+      </w:rPr>
+    </w:lvl>
+    <w:lvl w:ilvl="2">
+      <w:start w:val="1"/>
+      <w:numFmt w:val="bullet"/>
+      <w:lvlText w:val="❏"/>
+      <w:lvlJc w:val="left"/>
+      <w:pPr>
+        <w:ind w:left="2160" w:hanging="360"/>
+      </w:pPr>
+      <w:rPr>
+        <w:strike w:val="0"/>
+        <w:dstrike w:val="0"/>
+        <w:u w:val="none"/>
+        <w:effect w:val="none"/>
+      </w:rPr>
+    </w:lvl>
+    <w:lvl w:ilvl="3">
+      <w:start w:val="1"/>
+      <w:numFmt w:val="bullet"/>
+      <w:lvlText w:val="❏"/>
+      <w:lvlJc w:val="left"/>
+      <w:pPr>
+        <w:ind w:left="2880" w:hanging="360"/>
+      </w:pPr>
+      <w:rPr>
+        <w:strike w:val="0"/>
+        <w:dstrike w:val="0"/>
+        <w:u w:val="none"/>
+        <w:effect w:val="none"/>
+      </w:rPr>
+    </w:lvl>
+    <w:lvl w:ilvl="4">
+      <w:start w:val="1"/>
+      <w:numFmt w:val="bullet"/>
+      <w:lvlText w:val="❏"/>
+      <w:lvlJc w:val="left"/>
+      <w:pPr>
+        <w:ind w:left="3600" w:hanging="360"/>
+      </w:pPr>
+      <w:rPr>
+        <w:strike w:val="0"/>
+        <w:dstrike w:val="0"/>
+        <w:u w:val="none"/>
+        <w:effect w:val="none"/>
+      </w:rPr>
+    </w:lvl>
+    <w:lvl w:ilvl="5">
+      <w:start w:val="1"/>
+      <w:numFmt w:val="bullet"/>
+      <w:lvlText w:val="❏"/>
+      <w:lvlJc w:val="left"/>
+      <w:pPr>
+        <w:ind w:left="4320" w:hanging="360"/>
+      </w:pPr>
+      <w:rPr>
+        <w:strike w:val="0"/>
+        <w:dstrike w:val="0"/>
+        <w:u w:val="none"/>
+        <w:effect w:val="none"/>
+      </w:rPr>
+    </w:lvl>
+    <w:lvl w:ilvl="6">
+      <w:start w:val="1"/>
+      <w:numFmt w:val="bullet"/>
+      <w:lvlText w:val="❏"/>
+      <w:lvlJc w:val="left"/>
+      <w:pPr>
+        <w:ind w:left="5040" w:hanging="360"/>
+      </w:pPr>
+      <w:rPr>
+        <w:strike w:val="0"/>
+        <w:dstrike w:val="0"/>
+        <w:u w:val="none"/>
+        <w:effect w:val="none"/>
+      </w:rPr>
+    </w:lvl>
+    <w:lvl w:ilvl="7">
+      <w:start w:val="1"/>
+      <w:numFmt w:val="bullet"/>
+      <w:lvlText w:val="❏"/>
+      <w:lvlJc w:val="left"/>
+      <w:pPr>
+        <w:ind w:left="5760" w:hanging="360"/>
+      </w:pPr>
+      <w:rPr>
+        <w:strike w:val="0"/>
+        <w:dstrike w:val="0"/>
+        <w:u w:val="none"/>
+        <w:effect w:val="none"/>
+      </w:rPr>
+    </w:lvl>
+    <w:lvl w:ilvl="8">
+      <w:start w:val="1"/>
+      <w:numFmt w:val="bullet"/>
+      <w:lvlText w:val="❏"/>
+      <w:lvlJc w:val="left"/>
+      <w:pPr>
+        <w:ind w:left="6480" w:hanging="360"/>
+      </w:pPr>
+      <w:rPr>
+        <w:strike w:val="0"/>
+        <w:dstrike w:val="0"/>
+        <w:u w:val="none"/>
+        <w:effect w:val="none"/>
+      </w:rPr>
+    </w:lvl>
+  </w:abstractNum>
+  <w:abstractNum w:abstractNumId="3" w15:restartNumberingAfterBreak="0">
+    <w:nsid w:val="27BF0E38"/>
+    <w:multiLevelType w:val="multilevel"/>
+    <w:tmpl w:val="72662B32"/>
+    <w:lvl w:ilvl="0">
+      <w:start w:val="1"/>
+      <w:numFmt w:val="bullet"/>
+      <w:lvlText w:val="●"/>
+      <w:lvlJc w:val="left"/>
+      <w:pPr>
+        <w:ind w:left="720" w:hanging="360"/>
+      </w:pPr>
+      <w:rPr>
+        <w:strike w:val="0"/>
+        <w:dstrike w:val="0"/>
+        <w:u w:val="none"/>
+        <w:effect w:val="none"/>
+      </w:rPr>
+    </w:lvl>
+    <w:lvl w:ilvl="1">
+      <w:start w:val="1"/>
+      <w:numFmt w:val="bullet"/>
+      <w:lvlText w:val="○"/>
+      <w:lvlJc w:val="left"/>
+      <w:pPr>
+        <w:ind w:left="1440" w:hanging="360"/>
+      </w:pPr>
+      <w:rPr>
+        <w:strike w:val="0"/>
+        <w:dstrike w:val="0"/>
+        <w:u w:val="none"/>
+        <w:effect w:val="none"/>
+      </w:rPr>
+    </w:lvl>
+    <w:lvl w:ilvl="2">
+      <w:start w:val="1"/>
+      <w:numFmt w:val="bullet"/>
+      <w:lvlText w:val="■"/>
+      <w:lvlJc w:val="left"/>
+      <w:pPr>
+        <w:ind w:left="2160" w:hanging="360"/>
+      </w:pPr>
+      <w:rPr>
+        <w:strike w:val="0"/>
+        <w:dstrike w:val="0"/>
+        <w:u w:val="none"/>
+        <w:effect w:val="none"/>
+      </w:rPr>
+    </w:lvl>
+    <w:lvl w:ilvl="3">
+      <w:start w:val="1"/>
+      <w:numFmt w:val="bullet"/>
+      <w:lvlText w:val="●"/>
+      <w:lvlJc w:val="left"/>
+      <w:pPr>
+        <w:ind w:left="2880" w:hanging="360"/>
+      </w:pPr>
+      <w:rPr>
+        <w:strike w:val="0"/>
+        <w:dstrike w:val="0"/>
+        <w:u w:val="none"/>
+        <w:effect w:val="none"/>
+      </w:rPr>
+    </w:lvl>
+    <w:lvl w:ilvl="4">
+      <w:start w:val="1"/>
+      <w:numFmt w:val="bullet"/>
+      <w:lvlText w:val="○"/>
+      <w:lvlJc w:val="left"/>
+      <w:pPr>
+        <w:ind w:left="3600" w:hanging="360"/>
+      </w:pPr>
+      <w:rPr>
+        <w:strike w:val="0"/>
+        <w:dstrike w:val="0"/>
+        <w:u w:val="none"/>
+        <w:effect w:val="none"/>
+      </w:rPr>
+    </w:lvl>
+    <w:lvl w:ilvl="5">
+      <w:start w:val="1"/>
+      <w:numFmt w:val="bullet"/>
+      <w:lvlText w:val="■"/>
+      <w:lvlJc w:val="left"/>
+      <w:pPr>
+        <w:ind w:left="4320" w:hanging="360"/>
+      </w:pPr>
+      <w:rPr>
+        <w:strike w:val="0"/>
+        <w:dstrike w:val="0"/>
+        <w:u w:val="none"/>
+        <w:effect w:val="none"/>
+      </w:rPr>
+    </w:lvl>
+    <w:lvl w:ilvl="6">
+      <w:start w:val="1"/>
+      <w:numFmt w:val="bullet"/>
+      <w:lvlText w:val="●"/>
+      <w:lvlJc w:val="left"/>
+      <w:pPr>
+        <w:ind w:left="5040" w:hanging="360"/>
+      </w:pPr>
+      <w:rPr>
+        <w:strike w:val="0"/>
+        <w:dstrike w:val="0"/>
+        <w:u w:val="none"/>
+        <w:effect w:val="none"/>
+      </w:rPr>
+    </w:lvl>
+    <w:lvl w:ilvl="7">
+      <w:start w:val="1"/>
+      <w:numFmt w:val="bullet"/>
+      <w:lvlText w:val="○"/>
+      <w:lvlJc w:val="left"/>
+      <w:pPr>
+        <w:ind w:left="5760" w:hanging="360"/>
+      </w:pPr>
+      <w:rPr>
+        <w:strike w:val="0"/>
+        <w:dstrike w:val="0"/>
+        <w:u w:val="none"/>
+        <w:effect w:val="none"/>
+      </w:rPr>
+    </w:lvl>
+    <w:lvl w:ilvl="8">
+      <w:start w:val="1"/>
+      <w:numFmt w:val="bullet"/>
+      <w:lvlText w:val="■"/>
+      <w:lvlJc w:val="left"/>
+      <w:pPr>
+        <w:ind w:left="6480" w:hanging="360"/>
+      </w:pPr>
+      <w:rPr>
+        <w:strike w:val="0"/>
+        <w:dstrike w:val="0"/>
+        <w:u w:val="none"/>
+        <w:effect w:val="none"/>
+      </w:rPr>
+    </w:lvl>
+  </w:abstractNum>
+  <w:abstractNum w:abstractNumId="4" w15:restartNumberingAfterBreak="0">
     <w:nsid w:val="29C40CF1"/>
     <w:multiLevelType w:val="multilevel"/>
     <w:tmpl w:val="389AE71A"/>
@@ -2083,7 +3197,303 @@
       </w:rPr>
     </w:lvl>
   </w:abstractNum>
-  <w:abstractNum w:abstractNumId="3" w15:restartNumberingAfterBreak="0">
+  <w:abstractNum w:abstractNumId="5" w15:restartNumberingAfterBreak="0">
+    <w:nsid w:val="2E9E2414"/>
+    <w:multiLevelType w:val="multilevel"/>
+    <w:tmpl w:val="36F4C1D4"/>
+    <w:lvl w:ilvl="0">
+      <w:start w:val="1"/>
+      <w:numFmt w:val="bullet"/>
+      <w:lvlText w:val=""/>
+      <w:lvlJc w:val="left"/>
+      <w:pPr>
+        <w:tabs>
+          <w:tab w:val="num" w:pos="720"/>
+        </w:tabs>
+        <w:ind w:left="720" w:hanging="360"/>
+      </w:pPr>
+      <w:rPr>
+        <w:rFonts w:ascii="Symbol" w:hAnsi="Symbol" w:hint="default"/>
+        <w:sz w:val="20"/>
+      </w:rPr>
+    </w:lvl>
+    <w:lvl w:ilvl="1">
+      <w:numFmt w:val="bullet"/>
+      <w:lvlText w:val=""/>
+      <w:lvlJc w:val="left"/>
+      <w:pPr>
+        <w:tabs>
+          <w:tab w:val="num" w:pos="1440"/>
+        </w:tabs>
+        <w:ind w:left="1440" w:hanging="360"/>
+      </w:pPr>
+      <w:rPr>
+        <w:rFonts w:ascii="Symbol" w:hAnsi="Symbol" w:hint="default"/>
+        <w:sz w:val="20"/>
+      </w:rPr>
+    </w:lvl>
+    <w:lvl w:ilvl="2" w:tentative="1">
+      <w:start w:val="1"/>
+      <w:numFmt w:val="bullet"/>
+      <w:lvlText w:val=""/>
+      <w:lvlJc w:val="left"/>
+      <w:pPr>
+        <w:tabs>
+          <w:tab w:val="num" w:pos="2160"/>
+        </w:tabs>
+        <w:ind w:left="2160" w:hanging="360"/>
+      </w:pPr>
+      <w:rPr>
+        <w:rFonts w:ascii="Wingdings" w:hAnsi="Wingdings" w:hint="default"/>
+        <w:sz w:val="20"/>
+      </w:rPr>
+    </w:lvl>
+    <w:lvl w:ilvl="3" w:tentative="1">
+      <w:start w:val="1"/>
+      <w:numFmt w:val="bullet"/>
+      <w:lvlText w:val=""/>
+      <w:lvlJc w:val="left"/>
+      <w:pPr>
+        <w:tabs>
+          <w:tab w:val="num" w:pos="2880"/>
+        </w:tabs>
+        <w:ind w:left="2880" w:hanging="360"/>
+      </w:pPr>
+      <w:rPr>
+        <w:rFonts w:ascii="Wingdings" w:hAnsi="Wingdings" w:hint="default"/>
+        <w:sz w:val="20"/>
+      </w:rPr>
+    </w:lvl>
+    <w:lvl w:ilvl="4" w:tentative="1">
+      <w:start w:val="1"/>
+      <w:numFmt w:val="bullet"/>
+      <w:lvlText w:val=""/>
+      <w:lvlJc w:val="left"/>
+      <w:pPr>
+        <w:tabs>
+          <w:tab w:val="num" w:pos="3600"/>
+        </w:tabs>
+        <w:ind w:left="3600" w:hanging="360"/>
+      </w:pPr>
+      <w:rPr>
+        <w:rFonts w:ascii="Wingdings" w:hAnsi="Wingdings" w:hint="default"/>
+        <w:sz w:val="20"/>
+      </w:rPr>
+    </w:lvl>
+    <w:lvl w:ilvl="5" w:tentative="1">
+      <w:start w:val="1"/>
+      <w:numFmt w:val="bullet"/>
+      <w:lvlText w:val=""/>
+      <w:lvlJc w:val="left"/>
+      <w:pPr>
+        <w:tabs>
+          <w:tab w:val="num" w:pos="4320"/>
+        </w:tabs>
+        <w:ind w:left="4320" w:hanging="360"/>
+      </w:pPr>
+      <w:rPr>
+        <w:rFonts w:ascii="Wingdings" w:hAnsi="Wingdings" w:hint="default"/>
+        <w:sz w:val="20"/>
+      </w:rPr>
+    </w:lvl>
+    <w:lvl w:ilvl="6" w:tentative="1">
+      <w:start w:val="1"/>
+      <w:numFmt w:val="bullet"/>
+      <w:lvlText w:val=""/>
+      <w:lvlJc w:val="left"/>
+      <w:pPr>
+        <w:tabs>
+          <w:tab w:val="num" w:pos="5040"/>
+        </w:tabs>
+        <w:ind w:left="5040" w:hanging="360"/>
+      </w:pPr>
+      <w:rPr>
+        <w:rFonts w:ascii="Wingdings" w:hAnsi="Wingdings" w:hint="default"/>
+        <w:sz w:val="20"/>
+      </w:rPr>
+    </w:lvl>
+    <w:lvl w:ilvl="7" w:tentative="1">
+      <w:start w:val="1"/>
+      <w:numFmt w:val="bullet"/>
+      <w:lvlText w:val=""/>
+      <w:lvlJc w:val="left"/>
+      <w:pPr>
+        <w:tabs>
+          <w:tab w:val="num" w:pos="5760"/>
+        </w:tabs>
+        <w:ind w:left="5760" w:hanging="360"/>
+      </w:pPr>
+      <w:rPr>
+        <w:rFonts w:ascii="Wingdings" w:hAnsi="Wingdings" w:hint="default"/>
+        <w:sz w:val="20"/>
+      </w:rPr>
+    </w:lvl>
+    <w:lvl w:ilvl="8" w:tentative="1">
+      <w:start w:val="1"/>
+      <w:numFmt w:val="bullet"/>
+      <w:lvlText w:val=""/>
+      <w:lvlJc w:val="left"/>
+      <w:pPr>
+        <w:tabs>
+          <w:tab w:val="num" w:pos="6480"/>
+        </w:tabs>
+        <w:ind w:left="6480" w:hanging="360"/>
+      </w:pPr>
+      <w:rPr>
+        <w:rFonts w:ascii="Wingdings" w:hAnsi="Wingdings" w:hint="default"/>
+        <w:sz w:val="20"/>
+      </w:rPr>
+    </w:lvl>
+  </w:abstractNum>
+  <w:abstractNum w:abstractNumId="6" w15:restartNumberingAfterBreak="0">
+    <w:nsid w:val="35400E84"/>
+    <w:multiLevelType w:val="multilevel"/>
+    <w:tmpl w:val="36F4C1D4"/>
+    <w:lvl w:ilvl="0">
+      <w:start w:val="1"/>
+      <w:numFmt w:val="bullet"/>
+      <w:lvlText w:val=""/>
+      <w:lvlJc w:val="left"/>
+      <w:pPr>
+        <w:tabs>
+          <w:tab w:val="num" w:pos="720"/>
+        </w:tabs>
+        <w:ind w:left="720" w:hanging="360"/>
+      </w:pPr>
+      <w:rPr>
+        <w:rFonts w:ascii="Symbol" w:hAnsi="Symbol" w:hint="default"/>
+        <w:sz w:val="20"/>
+      </w:rPr>
+    </w:lvl>
+    <w:lvl w:ilvl="1">
+      <w:numFmt w:val="bullet"/>
+      <w:lvlText w:val=""/>
+      <w:lvlJc w:val="left"/>
+      <w:pPr>
+        <w:tabs>
+          <w:tab w:val="num" w:pos="1440"/>
+        </w:tabs>
+        <w:ind w:left="1440" w:hanging="360"/>
+      </w:pPr>
+      <w:rPr>
+        <w:rFonts w:ascii="Symbol" w:hAnsi="Symbol" w:hint="default"/>
+        <w:sz w:val="20"/>
+      </w:rPr>
+    </w:lvl>
+    <w:lvl w:ilvl="2" w:tentative="1">
+      <w:start w:val="1"/>
+      <w:numFmt w:val="bullet"/>
+      <w:lvlText w:val=""/>
+      <w:lvlJc w:val="left"/>
+      <w:pPr>
+        <w:tabs>
+          <w:tab w:val="num" w:pos="2160"/>
+        </w:tabs>
+        <w:ind w:left="2160" w:hanging="360"/>
+      </w:pPr>
+      <w:rPr>
+        <w:rFonts w:ascii="Wingdings" w:hAnsi="Wingdings" w:hint="default"/>
+        <w:sz w:val="20"/>
+      </w:rPr>
+    </w:lvl>
+    <w:lvl w:ilvl="3" w:tentative="1">
+      <w:start w:val="1"/>
+      <w:numFmt w:val="bullet"/>
+      <w:lvlText w:val=""/>
+      <w:lvlJc w:val="left"/>
+      <w:pPr>
+        <w:tabs>
+          <w:tab w:val="num" w:pos="2880"/>
+        </w:tabs>
+        <w:ind w:left="2880" w:hanging="360"/>
+      </w:pPr>
+      <w:rPr>
+        <w:rFonts w:ascii="Wingdings" w:hAnsi="Wingdings" w:hint="default"/>
+        <w:sz w:val="20"/>
+      </w:rPr>
+    </w:lvl>
+    <w:lvl w:ilvl="4" w:tentative="1">
+      <w:start w:val="1"/>
+      <w:numFmt w:val="bullet"/>
+      <w:lvlText w:val=""/>
+      <w:lvlJc w:val="left"/>
+      <w:pPr>
+        <w:tabs>
+          <w:tab w:val="num" w:pos="3600"/>
+        </w:tabs>
+        <w:ind w:left="3600" w:hanging="360"/>
+      </w:pPr>
+      <w:rPr>
+        <w:rFonts w:ascii="Wingdings" w:hAnsi="Wingdings" w:hint="default"/>
+        <w:sz w:val="20"/>
+      </w:rPr>
+    </w:lvl>
+    <w:lvl w:ilvl="5" w:tentative="1">
+      <w:start w:val="1"/>
+      <w:numFmt w:val="bullet"/>
+      <w:lvlText w:val=""/>
+      <w:lvlJc w:val="left"/>
+      <w:pPr>
+        <w:tabs>
+          <w:tab w:val="num" w:pos="4320"/>
+        </w:tabs>
+        <w:ind w:left="4320" w:hanging="360"/>
+      </w:pPr>
+      <w:rPr>
+        <w:rFonts w:ascii="Wingdings" w:hAnsi="Wingdings" w:hint="default"/>
+        <w:sz w:val="20"/>
+      </w:rPr>
+    </w:lvl>
+    <w:lvl w:ilvl="6" w:tentative="1">
+      <w:start w:val="1"/>
+      <w:numFmt w:val="bullet"/>
+      <w:lvlText w:val=""/>
+      <w:lvlJc w:val="left"/>
+      <w:pPr>
+        <w:tabs>
+          <w:tab w:val="num" w:pos="5040"/>
+        </w:tabs>
+        <w:ind w:left="5040" w:hanging="360"/>
+      </w:pPr>
+      <w:rPr>
+        <w:rFonts w:ascii="Wingdings" w:hAnsi="Wingdings" w:hint="default"/>
+        <w:sz w:val="20"/>
+      </w:rPr>
+    </w:lvl>
+    <w:lvl w:ilvl="7" w:tentative="1">
+      <w:start w:val="1"/>
+      <w:numFmt w:val="bullet"/>
+      <w:lvlText w:val=""/>
+      <w:lvlJc w:val="left"/>
+      <w:pPr>
+        <w:tabs>
+          <w:tab w:val="num" w:pos="5760"/>
+        </w:tabs>
+        <w:ind w:left="5760" w:hanging="360"/>
+      </w:pPr>
+      <w:rPr>
+        <w:rFonts w:ascii="Wingdings" w:hAnsi="Wingdings" w:hint="default"/>
+        <w:sz w:val="20"/>
+      </w:rPr>
+    </w:lvl>
+    <w:lvl w:ilvl="8" w:tentative="1">
+      <w:start w:val="1"/>
+      <w:numFmt w:val="bullet"/>
+      <w:lvlText w:val=""/>
+      <w:lvlJc w:val="left"/>
+      <w:pPr>
+        <w:tabs>
+          <w:tab w:val="num" w:pos="6480"/>
+        </w:tabs>
+        <w:ind w:left="6480" w:hanging="360"/>
+      </w:pPr>
+      <w:rPr>
+        <w:rFonts w:ascii="Wingdings" w:hAnsi="Wingdings" w:hint="default"/>
+        <w:sz w:val="20"/>
+      </w:rPr>
+    </w:lvl>
+  </w:abstractNum>
+  <w:abstractNum w:abstractNumId="7" w15:restartNumberingAfterBreak="0">
     <w:nsid w:val="3D080DE1"/>
     <w:multiLevelType w:val="multilevel"/>
     <w:tmpl w:val="536A8C6A"/>
@@ -2232,7 +3642,147 @@
       </w:rPr>
     </w:lvl>
   </w:abstractNum>
-  <w:abstractNum w:abstractNumId="4" w15:restartNumberingAfterBreak="0">
+  <w:abstractNum w:abstractNumId="8" w15:restartNumberingAfterBreak="0">
+    <w:nsid w:val="3DEE0F8C"/>
+    <w:multiLevelType w:val="multilevel"/>
+    <w:tmpl w:val="36A257BC"/>
+    <w:lvl w:ilvl="0">
+      <w:start w:val="1"/>
+      <w:numFmt w:val="bullet"/>
+      <w:lvlText w:val="❏"/>
+      <w:lvlJc w:val="left"/>
+      <w:pPr>
+        <w:ind w:left="720" w:hanging="360"/>
+      </w:pPr>
+      <w:rPr>
+        <w:strike w:val="0"/>
+        <w:dstrike w:val="0"/>
+        <w:u w:val="none"/>
+        <w:effect w:val="none"/>
+      </w:rPr>
+    </w:lvl>
+    <w:lvl w:ilvl="1">
+      <w:start w:val="1"/>
+      <w:numFmt w:val="bullet"/>
+      <w:lvlText w:val="✓"/>
+      <w:lvlJc w:val="left"/>
+      <w:pPr>
+        <w:ind w:left="1440" w:hanging="360"/>
+      </w:pPr>
+      <w:rPr>
+        <w:strike w:val="0"/>
+        <w:dstrike w:val="0"/>
+        <w:u w:val="none"/>
+        <w:effect w:val="none"/>
+      </w:rPr>
+    </w:lvl>
+    <w:lvl w:ilvl="2">
+      <w:start w:val="1"/>
+      <w:numFmt w:val="bullet"/>
+      <w:lvlText w:val="❏"/>
+      <w:lvlJc w:val="left"/>
+      <w:pPr>
+        <w:ind w:left="2160" w:hanging="360"/>
+      </w:pPr>
+      <w:rPr>
+        <w:strike w:val="0"/>
+        <w:dstrike w:val="0"/>
+        <w:u w:val="none"/>
+        <w:effect w:val="none"/>
+      </w:rPr>
+    </w:lvl>
+    <w:lvl w:ilvl="3">
+      <w:start w:val="1"/>
+      <w:numFmt w:val="bullet"/>
+      <w:lvlText w:val="❏"/>
+      <w:lvlJc w:val="left"/>
+      <w:pPr>
+        <w:ind w:left="2880" w:hanging="360"/>
+      </w:pPr>
+      <w:rPr>
+        <w:strike w:val="0"/>
+        <w:dstrike w:val="0"/>
+        <w:u w:val="none"/>
+        <w:effect w:val="none"/>
+      </w:rPr>
+    </w:lvl>
+    <w:lvl w:ilvl="4">
+      <w:start w:val="1"/>
+      <w:numFmt w:val="bullet"/>
+      <w:lvlText w:val="❏"/>
+      <w:lvlJc w:val="left"/>
+      <w:pPr>
+        <w:ind w:left="3600" w:hanging="360"/>
+      </w:pPr>
+      <w:rPr>
+        <w:strike w:val="0"/>
+        <w:dstrike w:val="0"/>
+        <w:u w:val="none"/>
+        <w:effect w:val="none"/>
+      </w:rPr>
+    </w:lvl>
+    <w:lvl w:ilvl="5">
+      <w:start w:val="1"/>
+      <w:numFmt w:val="bullet"/>
+      <w:lvlText w:val="❏"/>
+      <w:lvlJc w:val="left"/>
+      <w:pPr>
+        <w:ind w:left="4320" w:hanging="360"/>
+      </w:pPr>
+      <w:rPr>
+        <w:strike w:val="0"/>
+        <w:dstrike w:val="0"/>
+        <w:u w:val="none"/>
+        <w:effect w:val="none"/>
+      </w:rPr>
+    </w:lvl>
+    <w:lvl w:ilvl="6">
+      <w:start w:val="1"/>
+      <w:numFmt w:val="bullet"/>
+      <w:lvlText w:val="❏"/>
+      <w:lvlJc w:val="left"/>
+      <w:pPr>
+        <w:ind w:left="5040" w:hanging="360"/>
+      </w:pPr>
+      <w:rPr>
+        <w:strike w:val="0"/>
+        <w:dstrike w:val="0"/>
+        <w:u w:val="none"/>
+        <w:effect w:val="none"/>
+      </w:rPr>
+    </w:lvl>
+    <w:lvl w:ilvl="7">
+      <w:start w:val="1"/>
+      <w:numFmt w:val="bullet"/>
+      <w:lvlText w:val="❏"/>
+      <w:lvlJc w:val="left"/>
+      <w:pPr>
+        <w:ind w:left="5760" w:hanging="360"/>
+      </w:pPr>
+      <w:rPr>
+        <w:strike w:val="0"/>
+        <w:dstrike w:val="0"/>
+        <w:u w:val="none"/>
+        <w:effect w:val="none"/>
+      </w:rPr>
+    </w:lvl>
+    <w:lvl w:ilvl="8">
+      <w:start w:val="1"/>
+      <w:numFmt w:val="bullet"/>
+      <w:lvlText w:val="❏"/>
+      <w:lvlJc w:val="left"/>
+      <w:pPr>
+        <w:ind w:left="6480" w:hanging="360"/>
+      </w:pPr>
+      <w:rPr>
+        <w:strike w:val="0"/>
+        <w:dstrike w:val="0"/>
+        <w:u w:val="none"/>
+        <w:effect w:val="none"/>
+      </w:rPr>
+    </w:lvl>
+  </w:abstractNum>
+  <w:abstractNum w:abstractNumId="9" w15:restartNumberingAfterBreak="0">
     <w:nsid w:val="409F5217"/>
     <w:multiLevelType w:val="multilevel"/>
     <w:tmpl w:val="02EECB08"/>
@@ -2381,7 +3931,287 @@
       </w:rPr>
     </w:lvl>
   </w:abstractNum>
-  <w:abstractNum w:abstractNumId="5" w15:restartNumberingAfterBreak="0">
+  <w:abstractNum w:abstractNumId="10" w15:restartNumberingAfterBreak="0">
+    <w:nsid w:val="4E8B7751"/>
+    <w:multiLevelType w:val="multilevel"/>
+    <w:tmpl w:val="4A80758E"/>
+    <w:lvl w:ilvl="0">
+      <w:start w:val="1"/>
+      <w:numFmt w:val="bullet"/>
+      <w:lvlText w:val="❏"/>
+      <w:lvlJc w:val="left"/>
+      <w:pPr>
+        <w:ind w:left="720" w:hanging="360"/>
+      </w:pPr>
+      <w:rPr>
+        <w:strike w:val="0"/>
+        <w:dstrike w:val="0"/>
+        <w:u w:val="none"/>
+        <w:effect w:val="none"/>
+      </w:rPr>
+    </w:lvl>
+    <w:lvl w:ilvl="1">
+      <w:start w:val="1"/>
+      <w:numFmt w:val="bullet"/>
+      <w:lvlText w:val="✓"/>
+      <w:lvlJc w:val="left"/>
+      <w:pPr>
+        <w:ind w:left="1440" w:hanging="360"/>
+      </w:pPr>
+      <w:rPr>
+        <w:strike w:val="0"/>
+        <w:dstrike w:val="0"/>
+        <w:u w:val="none"/>
+        <w:effect w:val="none"/>
+      </w:rPr>
+    </w:lvl>
+    <w:lvl w:ilvl="2">
+      <w:start w:val="1"/>
+      <w:numFmt w:val="bullet"/>
+      <w:lvlText w:val="❏"/>
+      <w:lvlJc w:val="left"/>
+      <w:pPr>
+        <w:ind w:left="2160" w:hanging="360"/>
+      </w:pPr>
+      <w:rPr>
+        <w:strike w:val="0"/>
+        <w:dstrike w:val="0"/>
+        <w:u w:val="none"/>
+        <w:effect w:val="none"/>
+      </w:rPr>
+    </w:lvl>
+    <w:lvl w:ilvl="3">
+      <w:start w:val="1"/>
+      <w:numFmt w:val="bullet"/>
+      <w:lvlText w:val="❏"/>
+      <w:lvlJc w:val="left"/>
+      <w:pPr>
+        <w:ind w:left="2880" w:hanging="360"/>
+      </w:pPr>
+      <w:rPr>
+        <w:strike w:val="0"/>
+        <w:dstrike w:val="0"/>
+        <w:u w:val="none"/>
+        <w:effect w:val="none"/>
+      </w:rPr>
+    </w:lvl>
+    <w:lvl w:ilvl="4">
+      <w:start w:val="1"/>
+      <w:numFmt w:val="bullet"/>
+      <w:lvlText w:val="❏"/>
+      <w:lvlJc w:val="left"/>
+      <w:pPr>
+        <w:ind w:left="3600" w:hanging="360"/>
+      </w:pPr>
+      <w:rPr>
+        <w:strike w:val="0"/>
+        <w:dstrike w:val="0"/>
+        <w:u w:val="none"/>
+        <w:effect w:val="none"/>
+      </w:rPr>
+    </w:lvl>
+    <w:lvl w:ilvl="5">
+      <w:start w:val="1"/>
+      <w:numFmt w:val="bullet"/>
+      <w:lvlText w:val="❏"/>
+      <w:lvlJc w:val="left"/>
+      <w:pPr>
+        <w:ind w:left="4320" w:hanging="360"/>
+      </w:pPr>
+      <w:rPr>
+        <w:strike w:val="0"/>
+        <w:dstrike w:val="0"/>
+        <w:u w:val="none"/>
+        <w:effect w:val="none"/>
+      </w:rPr>
+    </w:lvl>
+    <w:lvl w:ilvl="6">
+      <w:start w:val="1"/>
+      <w:numFmt w:val="bullet"/>
+      <w:lvlText w:val="❏"/>
+      <w:lvlJc w:val="left"/>
+      <w:pPr>
+        <w:ind w:left="5040" w:hanging="360"/>
+      </w:pPr>
+      <w:rPr>
+        <w:strike w:val="0"/>
+        <w:dstrike w:val="0"/>
+        <w:u w:val="none"/>
+        <w:effect w:val="none"/>
+      </w:rPr>
+    </w:lvl>
+    <w:lvl w:ilvl="7">
+      <w:start w:val="1"/>
+      <w:numFmt w:val="bullet"/>
+      <w:lvlText w:val="❏"/>
+      <w:lvlJc w:val="left"/>
+      <w:pPr>
+        <w:ind w:left="5760" w:hanging="360"/>
+      </w:pPr>
+      <w:rPr>
+        <w:strike w:val="0"/>
+        <w:dstrike w:val="0"/>
+        <w:u w:val="none"/>
+        <w:effect w:val="none"/>
+      </w:rPr>
+    </w:lvl>
+    <w:lvl w:ilvl="8">
+      <w:start w:val="1"/>
+      <w:numFmt w:val="bullet"/>
+      <w:lvlText w:val="❏"/>
+      <w:lvlJc w:val="left"/>
+      <w:pPr>
+        <w:ind w:left="6480" w:hanging="360"/>
+      </w:pPr>
+      <w:rPr>
+        <w:strike w:val="0"/>
+        <w:dstrike w:val="0"/>
+        <w:u w:val="none"/>
+        <w:effect w:val="none"/>
+      </w:rPr>
+    </w:lvl>
+  </w:abstractNum>
+  <w:abstractNum w:abstractNumId="11" w15:restartNumberingAfterBreak="0">
+    <w:nsid w:val="5AFE0387"/>
+    <w:multiLevelType w:val="multilevel"/>
+    <w:tmpl w:val="FFD899E0"/>
+    <w:lvl w:ilvl="0">
+      <w:start w:val="1"/>
+      <w:numFmt w:val="bullet"/>
+      <w:lvlText w:val="❏"/>
+      <w:lvlJc w:val="left"/>
+      <w:pPr>
+        <w:ind w:left="720" w:hanging="360"/>
+      </w:pPr>
+      <w:rPr>
+        <w:strike w:val="0"/>
+        <w:dstrike w:val="0"/>
+        <w:u w:val="none"/>
+        <w:effect w:val="none"/>
+      </w:rPr>
+    </w:lvl>
+    <w:lvl w:ilvl="1">
+      <w:start w:val="1"/>
+      <w:numFmt w:val="bullet"/>
+      <w:lvlText w:val="❏"/>
+      <w:lvlJc w:val="left"/>
+      <w:pPr>
+        <w:ind w:left="1440" w:hanging="360"/>
+      </w:pPr>
+      <w:rPr>
+        <w:strike w:val="0"/>
+        <w:dstrike w:val="0"/>
+        <w:u w:val="none"/>
+        <w:effect w:val="none"/>
+      </w:rPr>
+    </w:lvl>
+    <w:lvl w:ilvl="2">
+      <w:start w:val="1"/>
+      <w:numFmt w:val="bullet"/>
+      <w:lvlText w:val="❏"/>
+      <w:lvlJc w:val="left"/>
+      <w:pPr>
+        <w:ind w:left="2160" w:hanging="360"/>
+      </w:pPr>
+      <w:rPr>
+        <w:strike w:val="0"/>
+        <w:dstrike w:val="0"/>
+        <w:u w:val="none"/>
+        <w:effect w:val="none"/>
+      </w:rPr>
+    </w:lvl>
+    <w:lvl w:ilvl="3">
+      <w:start w:val="1"/>
+      <w:numFmt w:val="bullet"/>
+      <w:lvlText w:val="❏"/>
+      <w:lvlJc w:val="left"/>
+      <w:pPr>
+        <w:ind w:left="2880" w:hanging="360"/>
+      </w:pPr>
+      <w:rPr>
+        <w:strike w:val="0"/>
+        <w:dstrike w:val="0"/>
+        <w:u w:val="none"/>
+        <w:effect w:val="none"/>
+      </w:rPr>
+    </w:lvl>
+    <w:lvl w:ilvl="4">
+      <w:start w:val="1"/>
+      <w:numFmt w:val="bullet"/>
+      <w:lvlText w:val="❏"/>
+      <w:lvlJc w:val="left"/>
+      <w:pPr>
+        <w:ind w:left="3600" w:hanging="360"/>
+      </w:pPr>
+      <w:rPr>
+        <w:strike w:val="0"/>
+        <w:dstrike w:val="0"/>
+        <w:u w:val="none"/>
+        <w:effect w:val="none"/>
+      </w:rPr>
+    </w:lvl>
+    <w:lvl w:ilvl="5">
+      <w:start w:val="1"/>
+      <w:numFmt w:val="bullet"/>
+      <w:lvlText w:val="❏"/>
+      <w:lvlJc w:val="left"/>
+      <w:pPr>
+        <w:ind w:left="4320" w:hanging="360"/>
+      </w:pPr>
+      <w:rPr>
+        <w:strike w:val="0"/>
+        <w:dstrike w:val="0"/>
+        <w:u w:val="none"/>
+        <w:effect w:val="none"/>
+      </w:rPr>
+    </w:lvl>
+    <w:lvl w:ilvl="6">
+      <w:start w:val="1"/>
+      <w:numFmt w:val="bullet"/>
+      <w:lvlText w:val="❏"/>
+      <w:lvlJc w:val="left"/>
+      <w:pPr>
+        <w:ind w:left="5040" w:hanging="360"/>
+      </w:pPr>
+      <w:rPr>
+        <w:strike w:val="0"/>
+        <w:dstrike w:val="0"/>
+        <w:u w:val="none"/>
+        <w:effect w:val="none"/>
+      </w:rPr>
+    </w:lvl>
+    <w:lvl w:ilvl="7">
+      <w:start w:val="1"/>
+      <w:numFmt w:val="bullet"/>
+      <w:lvlText w:val="❏"/>
+      <w:lvlJc w:val="left"/>
+      <w:pPr>
+        <w:ind w:left="5760" w:hanging="360"/>
+      </w:pPr>
+      <w:rPr>
+        <w:strike w:val="0"/>
+        <w:dstrike w:val="0"/>
+        <w:u w:val="none"/>
+        <w:effect w:val="none"/>
+      </w:rPr>
+    </w:lvl>
+    <w:lvl w:ilvl="8">
+      <w:start w:val="1"/>
+      <w:numFmt w:val="bullet"/>
+      <w:lvlText w:val="❏"/>
+      <w:lvlJc w:val="left"/>
+      <w:pPr>
+        <w:ind w:left="6480" w:hanging="360"/>
+      </w:pPr>
+      <w:rPr>
+        <w:strike w:val="0"/>
+        <w:dstrike w:val="0"/>
+        <w:u w:val="none"/>
+        <w:effect w:val="none"/>
+      </w:rPr>
+    </w:lvl>
+  </w:abstractNum>
+  <w:abstractNum w:abstractNumId="12" w15:restartNumberingAfterBreak="0">
     <w:nsid w:val="5F4B7A39"/>
     <w:multiLevelType w:val="multilevel"/>
     <w:tmpl w:val="5BE623D2"/>
@@ -2530,7 +4360,7 @@
       </w:rPr>
     </w:lvl>
   </w:abstractNum>
-  <w:abstractNum w:abstractNumId="6" w15:restartNumberingAfterBreak="0">
+  <w:abstractNum w:abstractNumId="13" w15:restartNumberingAfterBreak="0">
     <w:nsid w:val="6B0E349C"/>
     <w:multiLevelType w:val="multilevel"/>
     <w:tmpl w:val="115AE6CE"/>
@@ -2563,6 +4393,294 @@
       </w:pPr>
       <w:rPr>
         <w:rFonts w:ascii="Courier New" w:hAnsi="Courier New" w:hint="default"/>
+        <w:sz w:val="20"/>
+      </w:rPr>
+    </w:lvl>
+    <w:lvl w:ilvl="2" w:tentative="1">
+      <w:start w:val="1"/>
+      <w:numFmt w:val="bullet"/>
+      <w:lvlText w:val=""/>
+      <w:lvlJc w:val="left"/>
+      <w:pPr>
+        <w:tabs>
+          <w:tab w:val="num" w:pos="2160"/>
+        </w:tabs>
+        <w:ind w:left="2160" w:hanging="360"/>
+      </w:pPr>
+      <w:rPr>
+        <w:rFonts w:ascii="Wingdings" w:hAnsi="Wingdings" w:hint="default"/>
+        <w:sz w:val="20"/>
+      </w:rPr>
+    </w:lvl>
+    <w:lvl w:ilvl="3" w:tentative="1">
+      <w:start w:val="1"/>
+      <w:numFmt w:val="bullet"/>
+      <w:lvlText w:val=""/>
+      <w:lvlJc w:val="left"/>
+      <w:pPr>
+        <w:tabs>
+          <w:tab w:val="num" w:pos="2880"/>
+        </w:tabs>
+        <w:ind w:left="2880" w:hanging="360"/>
+      </w:pPr>
+      <w:rPr>
+        <w:rFonts w:ascii="Wingdings" w:hAnsi="Wingdings" w:hint="default"/>
+        <w:sz w:val="20"/>
+      </w:rPr>
+    </w:lvl>
+    <w:lvl w:ilvl="4" w:tentative="1">
+      <w:start w:val="1"/>
+      <w:numFmt w:val="bullet"/>
+      <w:lvlText w:val=""/>
+      <w:lvlJc w:val="left"/>
+      <w:pPr>
+        <w:tabs>
+          <w:tab w:val="num" w:pos="3600"/>
+        </w:tabs>
+        <w:ind w:left="3600" w:hanging="360"/>
+      </w:pPr>
+      <w:rPr>
+        <w:rFonts w:ascii="Wingdings" w:hAnsi="Wingdings" w:hint="default"/>
+        <w:sz w:val="20"/>
+      </w:rPr>
+    </w:lvl>
+    <w:lvl w:ilvl="5" w:tentative="1">
+      <w:start w:val="1"/>
+      <w:numFmt w:val="bullet"/>
+      <w:lvlText w:val=""/>
+      <w:lvlJc w:val="left"/>
+      <w:pPr>
+        <w:tabs>
+          <w:tab w:val="num" w:pos="4320"/>
+        </w:tabs>
+        <w:ind w:left="4320" w:hanging="360"/>
+      </w:pPr>
+      <w:rPr>
+        <w:rFonts w:ascii="Wingdings" w:hAnsi="Wingdings" w:hint="default"/>
+        <w:sz w:val="20"/>
+      </w:rPr>
+    </w:lvl>
+    <w:lvl w:ilvl="6" w:tentative="1">
+      <w:start w:val="1"/>
+      <w:numFmt w:val="bullet"/>
+      <w:lvlText w:val=""/>
+      <w:lvlJc w:val="left"/>
+      <w:pPr>
+        <w:tabs>
+          <w:tab w:val="num" w:pos="5040"/>
+        </w:tabs>
+        <w:ind w:left="5040" w:hanging="360"/>
+      </w:pPr>
+      <w:rPr>
+        <w:rFonts w:ascii="Wingdings" w:hAnsi="Wingdings" w:hint="default"/>
+        <w:sz w:val="20"/>
+      </w:rPr>
+    </w:lvl>
+    <w:lvl w:ilvl="7" w:tentative="1">
+      <w:start w:val="1"/>
+      <w:numFmt w:val="bullet"/>
+      <w:lvlText w:val=""/>
+      <w:lvlJc w:val="left"/>
+      <w:pPr>
+        <w:tabs>
+          <w:tab w:val="num" w:pos="5760"/>
+        </w:tabs>
+        <w:ind w:left="5760" w:hanging="360"/>
+      </w:pPr>
+      <w:rPr>
+        <w:rFonts w:ascii="Wingdings" w:hAnsi="Wingdings" w:hint="default"/>
+        <w:sz w:val="20"/>
+      </w:rPr>
+    </w:lvl>
+    <w:lvl w:ilvl="8" w:tentative="1">
+      <w:start w:val="1"/>
+      <w:numFmt w:val="bullet"/>
+      <w:lvlText w:val=""/>
+      <w:lvlJc w:val="left"/>
+      <w:pPr>
+        <w:tabs>
+          <w:tab w:val="num" w:pos="6480"/>
+        </w:tabs>
+        <w:ind w:left="6480" w:hanging="360"/>
+      </w:pPr>
+      <w:rPr>
+        <w:rFonts w:ascii="Wingdings" w:hAnsi="Wingdings" w:hint="default"/>
+        <w:sz w:val="20"/>
+      </w:rPr>
+    </w:lvl>
+  </w:abstractNum>
+  <w:abstractNum w:abstractNumId="14" w15:restartNumberingAfterBreak="0">
+    <w:nsid w:val="78860C7F"/>
+    <w:multiLevelType w:val="multilevel"/>
+    <w:tmpl w:val="2892CE7A"/>
+    <w:lvl w:ilvl="0">
+      <w:start w:val="1"/>
+      <w:numFmt w:val="bullet"/>
+      <w:lvlText w:val="✓"/>
+      <w:lvlJc w:val="left"/>
+      <w:pPr>
+        <w:ind w:left="720" w:hanging="360"/>
+      </w:pPr>
+      <w:rPr>
+        <w:strike w:val="0"/>
+        <w:dstrike w:val="0"/>
+        <w:u w:val="none"/>
+        <w:effect w:val="none"/>
+      </w:rPr>
+    </w:lvl>
+    <w:lvl w:ilvl="1">
+      <w:start w:val="1"/>
+      <w:numFmt w:val="bullet"/>
+      <w:lvlText w:val="❏"/>
+      <w:lvlJc w:val="left"/>
+      <w:pPr>
+        <w:ind w:left="1440" w:hanging="360"/>
+      </w:pPr>
+      <w:rPr>
+        <w:strike w:val="0"/>
+        <w:dstrike w:val="0"/>
+        <w:u w:val="none"/>
+        <w:effect w:val="none"/>
+      </w:rPr>
+    </w:lvl>
+    <w:lvl w:ilvl="2">
+      <w:start w:val="1"/>
+      <w:numFmt w:val="bullet"/>
+      <w:lvlText w:val="❏"/>
+      <w:lvlJc w:val="left"/>
+      <w:pPr>
+        <w:ind w:left="2160" w:hanging="360"/>
+      </w:pPr>
+      <w:rPr>
+        <w:strike w:val="0"/>
+        <w:dstrike w:val="0"/>
+        <w:u w:val="none"/>
+        <w:effect w:val="none"/>
+      </w:rPr>
+    </w:lvl>
+    <w:lvl w:ilvl="3">
+      <w:start w:val="1"/>
+      <w:numFmt w:val="bullet"/>
+      <w:lvlText w:val="❏"/>
+      <w:lvlJc w:val="left"/>
+      <w:pPr>
+        <w:ind w:left="2880" w:hanging="360"/>
+      </w:pPr>
+      <w:rPr>
+        <w:strike w:val="0"/>
+        <w:dstrike w:val="0"/>
+        <w:u w:val="none"/>
+        <w:effect w:val="none"/>
+      </w:rPr>
+    </w:lvl>
+    <w:lvl w:ilvl="4">
+      <w:start w:val="1"/>
+      <w:numFmt w:val="bullet"/>
+      <w:lvlText w:val="❏"/>
+      <w:lvlJc w:val="left"/>
+      <w:pPr>
+        <w:ind w:left="3600" w:hanging="360"/>
+      </w:pPr>
+      <w:rPr>
+        <w:strike w:val="0"/>
+        <w:dstrike w:val="0"/>
+        <w:u w:val="none"/>
+        <w:effect w:val="none"/>
+      </w:rPr>
+    </w:lvl>
+    <w:lvl w:ilvl="5">
+      <w:start w:val="1"/>
+      <w:numFmt w:val="bullet"/>
+      <w:lvlText w:val="❏"/>
+      <w:lvlJc w:val="left"/>
+      <w:pPr>
+        <w:ind w:left="4320" w:hanging="360"/>
+      </w:pPr>
+      <w:rPr>
+        <w:strike w:val="0"/>
+        <w:dstrike w:val="0"/>
+        <w:u w:val="none"/>
+        <w:effect w:val="none"/>
+      </w:rPr>
+    </w:lvl>
+    <w:lvl w:ilvl="6">
+      <w:start w:val="1"/>
+      <w:numFmt w:val="bullet"/>
+      <w:lvlText w:val="❏"/>
+      <w:lvlJc w:val="left"/>
+      <w:pPr>
+        <w:ind w:left="5040" w:hanging="360"/>
+      </w:pPr>
+      <w:rPr>
+        <w:strike w:val="0"/>
+        <w:dstrike w:val="0"/>
+        <w:u w:val="none"/>
+        <w:effect w:val="none"/>
+      </w:rPr>
+    </w:lvl>
+    <w:lvl w:ilvl="7">
+      <w:start w:val="1"/>
+      <w:numFmt w:val="bullet"/>
+      <w:lvlText w:val="❏"/>
+      <w:lvlJc w:val="left"/>
+      <w:pPr>
+        <w:ind w:left="5760" w:hanging="360"/>
+      </w:pPr>
+      <w:rPr>
+        <w:strike w:val="0"/>
+        <w:dstrike w:val="0"/>
+        <w:u w:val="none"/>
+        <w:effect w:val="none"/>
+      </w:rPr>
+    </w:lvl>
+    <w:lvl w:ilvl="8">
+      <w:start w:val="1"/>
+      <w:numFmt w:val="bullet"/>
+      <w:lvlText w:val="❏"/>
+      <w:lvlJc w:val="left"/>
+      <w:pPr>
+        <w:ind w:left="6480" w:hanging="360"/>
+      </w:pPr>
+      <w:rPr>
+        <w:strike w:val="0"/>
+        <w:dstrike w:val="0"/>
+        <w:u w:val="none"/>
+        <w:effect w:val="none"/>
+      </w:rPr>
+    </w:lvl>
+  </w:abstractNum>
+  <w:abstractNum w:abstractNumId="15" w15:restartNumberingAfterBreak="0">
+    <w:nsid w:val="7AEE48BB"/>
+    <w:multiLevelType w:val="multilevel"/>
+    <w:tmpl w:val="36F4C1D4"/>
+    <w:lvl w:ilvl="0">
+      <w:start w:val="1"/>
+      <w:numFmt w:val="bullet"/>
+      <w:lvlText w:val=""/>
+      <w:lvlJc w:val="left"/>
+      <w:pPr>
+        <w:tabs>
+          <w:tab w:val="num" w:pos="720"/>
+        </w:tabs>
+        <w:ind w:left="720" w:hanging="360"/>
+      </w:pPr>
+      <w:rPr>
+        <w:rFonts w:ascii="Symbol" w:hAnsi="Symbol" w:hint="default"/>
+        <w:sz w:val="20"/>
+      </w:rPr>
+    </w:lvl>
+    <w:lvl w:ilvl="1">
+      <w:numFmt w:val="bullet"/>
+      <w:lvlText w:val=""/>
+      <w:lvlJc w:val="left"/>
+      <w:pPr>
+        <w:tabs>
+          <w:tab w:val="num" w:pos="1440"/>
+        </w:tabs>
+        <w:ind w:left="1440" w:hanging="360"/>
+      </w:pPr>
+      <w:rPr>
+        <w:rFonts w:ascii="Symbol" w:hAnsi="Symbol" w:hint="default"/>
         <w:sz w:val="20"/>
       </w:rPr>
     </w:lvl>
@@ -2683,13 +4801,31 @@
     <w:abstractNumId w:val="0"/>
   </w:num>
   <w:num w:numId="2">
-    <w:abstractNumId w:val="4"/>
+    <w:abstractNumId w:val="9"/>
   </w:num>
   <w:num w:numId="3">
-    <w:abstractNumId w:val="6"/>
+    <w:abstractNumId w:val="13"/>
   </w:num>
   <w:num w:numId="4">
     <w:abstractNumId w:val="1"/>
+    <w:lvlOverride w:ilvl="0">
+      <w:lvl w:ilvl="0">
+        <w:start w:val="1"/>
+        <w:numFmt w:val="bullet"/>
+        <w:lvlText w:val=""/>
+        <w:lvlJc w:val="left"/>
+        <w:pPr>
+          <w:tabs>
+            <w:tab w:val="num" w:pos="720"/>
+          </w:tabs>
+          <w:ind w:left="720" w:hanging="360"/>
+        </w:pPr>
+        <w:rPr>
+          <w:rFonts w:ascii="Symbol" w:hAnsi="Symbol" w:hint="default"/>
+          <w:sz w:val="20"/>
+        </w:rPr>
+      </w:lvl>
+    </w:lvlOverride>
     <w:lvlOverride w:ilvl="1">
       <w:lvl w:ilvl="1">
         <w:numFmt w:val="bullet"/>
@@ -2707,15 +4843,222 @@
         </w:rPr>
       </w:lvl>
     </w:lvlOverride>
+    <w:lvlOverride w:ilvl="2">
+      <w:lvl w:ilvl="2" w:tentative="1">
+        <w:start w:val="1"/>
+        <w:numFmt w:val="bullet"/>
+        <w:lvlText w:val=""/>
+        <w:lvlJc w:val="left"/>
+        <w:pPr>
+          <w:tabs>
+            <w:tab w:val="num" w:pos="2160"/>
+          </w:tabs>
+          <w:ind w:left="2160" w:hanging="360"/>
+        </w:pPr>
+        <w:rPr>
+          <w:rFonts w:ascii="Wingdings" w:hAnsi="Wingdings" w:hint="default"/>
+          <w:sz w:val="20"/>
+        </w:rPr>
+      </w:lvl>
+    </w:lvlOverride>
+    <w:lvlOverride w:ilvl="3">
+      <w:lvl w:ilvl="3" w:tentative="1">
+        <w:start w:val="1"/>
+        <w:numFmt w:val="bullet"/>
+        <w:lvlText w:val=""/>
+        <w:lvlJc w:val="left"/>
+        <w:pPr>
+          <w:tabs>
+            <w:tab w:val="num" w:pos="2880"/>
+          </w:tabs>
+          <w:ind w:left="2880" w:hanging="360"/>
+        </w:pPr>
+        <w:rPr>
+          <w:rFonts w:ascii="Wingdings" w:hAnsi="Wingdings" w:hint="default"/>
+          <w:sz w:val="20"/>
+        </w:rPr>
+      </w:lvl>
+    </w:lvlOverride>
+    <w:lvlOverride w:ilvl="4">
+      <w:lvl w:ilvl="4" w:tentative="1">
+        <w:start w:val="1"/>
+        <w:numFmt w:val="bullet"/>
+        <w:lvlText w:val=""/>
+        <w:lvlJc w:val="left"/>
+        <w:pPr>
+          <w:tabs>
+            <w:tab w:val="num" w:pos="3600"/>
+          </w:tabs>
+          <w:ind w:left="3600" w:hanging="360"/>
+        </w:pPr>
+        <w:rPr>
+          <w:rFonts w:ascii="Wingdings" w:hAnsi="Wingdings" w:hint="default"/>
+          <w:sz w:val="20"/>
+        </w:rPr>
+      </w:lvl>
+    </w:lvlOverride>
+    <w:lvlOverride w:ilvl="5">
+      <w:lvl w:ilvl="5" w:tentative="1">
+        <w:start w:val="1"/>
+        <w:numFmt w:val="bullet"/>
+        <w:lvlText w:val=""/>
+        <w:lvlJc w:val="left"/>
+        <w:pPr>
+          <w:tabs>
+            <w:tab w:val="num" w:pos="4320"/>
+          </w:tabs>
+          <w:ind w:left="4320" w:hanging="360"/>
+        </w:pPr>
+        <w:rPr>
+          <w:rFonts w:ascii="Wingdings" w:hAnsi="Wingdings" w:hint="default"/>
+          <w:sz w:val="20"/>
+        </w:rPr>
+      </w:lvl>
+    </w:lvlOverride>
+    <w:lvlOverride w:ilvl="6">
+      <w:lvl w:ilvl="6" w:tentative="1">
+        <w:start w:val="1"/>
+        <w:numFmt w:val="bullet"/>
+        <w:lvlText w:val=""/>
+        <w:lvlJc w:val="left"/>
+        <w:pPr>
+          <w:tabs>
+            <w:tab w:val="num" w:pos="5040"/>
+          </w:tabs>
+          <w:ind w:left="5040" w:hanging="360"/>
+        </w:pPr>
+        <w:rPr>
+          <w:rFonts w:ascii="Wingdings" w:hAnsi="Wingdings" w:hint="default"/>
+          <w:sz w:val="20"/>
+        </w:rPr>
+      </w:lvl>
+    </w:lvlOverride>
+    <w:lvlOverride w:ilvl="7">
+      <w:lvl w:ilvl="7" w:tentative="1">
+        <w:start w:val="1"/>
+        <w:numFmt w:val="bullet"/>
+        <w:lvlText w:val=""/>
+        <w:lvlJc w:val="left"/>
+        <w:pPr>
+          <w:tabs>
+            <w:tab w:val="num" w:pos="5760"/>
+          </w:tabs>
+          <w:ind w:left="5760" w:hanging="360"/>
+        </w:pPr>
+        <w:rPr>
+          <w:rFonts w:ascii="Wingdings" w:hAnsi="Wingdings" w:hint="default"/>
+          <w:sz w:val="20"/>
+        </w:rPr>
+      </w:lvl>
+    </w:lvlOverride>
+    <w:lvlOverride w:ilvl="8">
+      <w:lvl w:ilvl="8" w:tentative="1">
+        <w:start w:val="1"/>
+        <w:numFmt w:val="bullet"/>
+        <w:lvlText w:val=""/>
+        <w:lvlJc w:val="left"/>
+        <w:pPr>
+          <w:tabs>
+            <w:tab w:val="num" w:pos="6480"/>
+          </w:tabs>
+          <w:ind w:left="6480" w:hanging="360"/>
+        </w:pPr>
+        <w:rPr>
+          <w:rFonts w:ascii="Wingdings" w:hAnsi="Wingdings" w:hint="default"/>
+          <w:sz w:val="20"/>
+        </w:rPr>
+      </w:lvl>
+    </w:lvlOverride>
   </w:num>
   <w:num w:numId="5">
+    <w:abstractNumId w:val="12"/>
+  </w:num>
+  <w:num w:numId="6">
+    <w:abstractNumId w:val="4"/>
+  </w:num>
+  <w:num w:numId="7">
+    <w:abstractNumId w:val="7"/>
+  </w:num>
+  <w:num w:numId="8">
+    <w:abstractNumId w:val="14"/>
+    <w:lvlOverride w:ilvl="0"/>
+    <w:lvlOverride w:ilvl="1"/>
+    <w:lvlOverride w:ilvl="2"/>
+    <w:lvlOverride w:ilvl="3"/>
+    <w:lvlOverride w:ilvl="4"/>
+    <w:lvlOverride w:ilvl="5"/>
+    <w:lvlOverride w:ilvl="6"/>
+    <w:lvlOverride w:ilvl="7"/>
+    <w:lvlOverride w:ilvl="8"/>
+  </w:num>
+  <w:num w:numId="9">
+    <w:abstractNumId w:val="10"/>
+    <w:lvlOverride w:ilvl="0"/>
+    <w:lvlOverride w:ilvl="1"/>
+    <w:lvlOverride w:ilvl="2"/>
+    <w:lvlOverride w:ilvl="3"/>
+    <w:lvlOverride w:ilvl="4"/>
+    <w:lvlOverride w:ilvl="5"/>
+    <w:lvlOverride w:ilvl="6"/>
+    <w:lvlOverride w:ilvl="7"/>
+    <w:lvlOverride w:ilvl="8"/>
+  </w:num>
+  <w:num w:numId="10">
+    <w:abstractNumId w:val="8"/>
+    <w:lvlOverride w:ilvl="0"/>
+    <w:lvlOverride w:ilvl="1"/>
+    <w:lvlOverride w:ilvl="2"/>
+    <w:lvlOverride w:ilvl="3"/>
+    <w:lvlOverride w:ilvl="4"/>
+    <w:lvlOverride w:ilvl="5"/>
+    <w:lvlOverride w:ilvl="6"/>
+    <w:lvlOverride w:ilvl="7"/>
+    <w:lvlOverride w:ilvl="8"/>
+  </w:num>
+  <w:num w:numId="11">
+    <w:abstractNumId w:val="11"/>
+    <w:lvlOverride w:ilvl="0"/>
+    <w:lvlOverride w:ilvl="1"/>
+    <w:lvlOverride w:ilvl="2"/>
+    <w:lvlOverride w:ilvl="3"/>
+    <w:lvlOverride w:ilvl="4"/>
+    <w:lvlOverride w:ilvl="5"/>
+    <w:lvlOverride w:ilvl="6"/>
+    <w:lvlOverride w:ilvl="7"/>
+    <w:lvlOverride w:ilvl="8"/>
+  </w:num>
+  <w:num w:numId="12">
+    <w:abstractNumId w:val="2"/>
+    <w:lvlOverride w:ilvl="0"/>
+    <w:lvlOverride w:ilvl="1"/>
+    <w:lvlOverride w:ilvl="2"/>
+    <w:lvlOverride w:ilvl="3"/>
+    <w:lvlOverride w:ilvl="4"/>
+    <w:lvlOverride w:ilvl="5"/>
+    <w:lvlOverride w:ilvl="6"/>
+    <w:lvlOverride w:ilvl="7"/>
+    <w:lvlOverride w:ilvl="8"/>
+  </w:num>
+  <w:num w:numId="13">
+    <w:abstractNumId w:val="3"/>
+    <w:lvlOverride w:ilvl="0"/>
+    <w:lvlOverride w:ilvl="1"/>
+    <w:lvlOverride w:ilvl="2"/>
+    <w:lvlOverride w:ilvl="3"/>
+    <w:lvlOverride w:ilvl="4"/>
+    <w:lvlOverride w:ilvl="5"/>
+    <w:lvlOverride w:ilvl="6"/>
+    <w:lvlOverride w:ilvl="7"/>
+    <w:lvlOverride w:ilvl="8"/>
+  </w:num>
+  <w:num w:numId="14">
     <w:abstractNumId w:val="5"/>
   </w:num>
-  <w:num w:numId="6">
-    <w:abstractNumId w:val="2"/>
+  <w:num w:numId="15">
+    <w:abstractNumId w:val="6"/>
   </w:num>
-  <w:num w:numId="7">
-    <w:abstractNumId w:val="3"/>
+  <w:num w:numId="16">
+    <w:abstractNumId w:val="15"/>
   </w:num>
 </w:numbering>
 </file>
@@ -3310,6 +5653,17 @@
       <w:lang w:val="en-US"/>
     </w:rPr>
   </w:style>
+  <w:style w:type="paragraph" w:styleId="ListParagraph">
+    <w:name w:val="List Paragraph"/>
+    <w:basedOn w:val="Normal"/>
+    <w:uiPriority w:val="34"/>
+    <w:qFormat/>
+    <w:rsid w:val="00816B94"/>
+    <w:pPr>
+      <w:ind w:left="720"/>
+      <w:contextualSpacing/>
+    </w:pPr>
+  </w:style>
 </w:styles>
 </file>
 

</xml_diff>

<commit_message>
add updated status report
</commit_message>
<xml_diff>
--- a/Documents-Spring2020/SDF.docx
+++ b/Documents-Spring2020/SDF.docx
@@ -1505,15 +1505,7 @@
           <w:sz w:val="24"/>
           <w:szCs w:val="24"/>
         </w:rPr>
-        <w:t>March 30,</w:t>
-      </w:r>
-      <w:r>
-        <w:rPr>
-          <w:rFonts w:ascii="Century Gothic" w:eastAsia="DM Sans" w:hAnsi="Century Gothic" w:cs="DM Sans"/>
-          <w:sz w:val="24"/>
-          <w:szCs w:val="24"/>
-        </w:rPr>
-        <w:t xml:space="preserve"> 2020</w:t>
+        <w:t>March 30, 2020</w:t>
       </w:r>
     </w:p>
     <w:p>
@@ -2301,17 +2293,571 @@
           <w:sz w:val="24"/>
           <w:szCs w:val="24"/>
         </w:rPr>
-        <w:t>The team has successfully integrated one neural network to a temporary front-end. However, integrating all three networks into one application has proven difficult. The ris</w:t>
-      </w:r>
+        <w:t>The team has successfully integrated one neural network to a temporary front-end. However, integrating all three networks into one application has proven difficult. The risk here is not being able to integrate all three networks in a feasible way for a mobile application.</w:t>
+      </w:r>
+    </w:p>
+    <w:p>
+      <w:pPr>
+        <w:rPr>
+          <w:rFonts w:ascii="Century Gothic" w:eastAsia="Century Gothic" w:hAnsi="Century Gothic" w:cs="Century Gothic"/>
+          <w:sz w:val="24"/>
+          <w:szCs w:val="24"/>
+        </w:rPr>
+      </w:pPr>
+      <w:r>
+        <w:rPr>
+          <w:rFonts w:ascii="Century Gothic" w:eastAsia="Century Gothic" w:hAnsi="Century Gothic" w:cs="Century Gothic"/>
+          <w:sz w:val="24"/>
+          <w:szCs w:val="24"/>
+        </w:rPr>
+        <w:br w:type="page"/>
+      </w:r>
+    </w:p>
+    <w:p>
+      <w:pPr>
+        <w:rPr>
+          <w:rFonts w:ascii="Century Gothic" w:eastAsia="DM Sans" w:hAnsi="Century Gothic" w:cs="DM Sans"/>
+          <w:sz w:val="36"/>
+          <w:szCs w:val="36"/>
+        </w:rPr>
+      </w:pPr>
+      <w:r>
+        <w:rPr>
+          <w:rFonts w:ascii="Century Gothic" w:eastAsia="DM Sans" w:hAnsi="Century Gothic" w:cs="DM Sans"/>
+          <w:sz w:val="36"/>
+          <w:szCs w:val="36"/>
+        </w:rPr>
+        <w:lastRenderedPageBreak/>
+        <w:t>Status Report</w:t>
+      </w:r>
+    </w:p>
+    <w:p>
+      <w:pPr>
+        <w:rPr>
+          <w:rFonts w:ascii="Century Gothic" w:eastAsia="DM Sans" w:hAnsi="Century Gothic" w:cs="DM Sans"/>
+          <w:sz w:val="24"/>
+          <w:szCs w:val="24"/>
+        </w:rPr>
+      </w:pPr>
+      <w:r>
+        <w:rPr>
+          <w:rFonts w:ascii="Century Gothic" w:eastAsia="DM Sans" w:hAnsi="Century Gothic" w:cs="DM Sans"/>
+          <w:sz w:val="24"/>
+          <w:szCs w:val="24"/>
+        </w:rPr>
+        <w:t>April 6, 2020</w:t>
+      </w:r>
+    </w:p>
+    <w:p>
+      <w:pPr>
+        <w:rPr>
+          <w:rFonts w:ascii="Century Gothic" w:eastAsia="DM Sans" w:hAnsi="Century Gothic" w:cs="DM Sans"/>
+          <w:sz w:val="24"/>
+          <w:szCs w:val="24"/>
+        </w:rPr>
+      </w:pPr>
+    </w:p>
+    <w:tbl>
+      <w:tblPr>
+        <w:tblW w:w="9360" w:type="dxa"/>
+        <w:tblBorders>
+          <w:top w:val="single" w:sz="8" w:space="0" w:color="000000"/>
+          <w:left w:val="single" w:sz="8" w:space="0" w:color="000000"/>
+          <w:bottom w:val="single" w:sz="8" w:space="0" w:color="000000"/>
+          <w:right w:val="single" w:sz="8" w:space="0" w:color="000000"/>
+          <w:insideH w:val="single" w:sz="8" w:space="0" w:color="000000"/>
+          <w:insideV w:val="single" w:sz="8" w:space="0" w:color="000000"/>
+        </w:tblBorders>
+        <w:tblLayout w:type="fixed"/>
+        <w:tblLook w:val="0600" w:firstRow="0" w:lastRow="0" w:firstColumn="0" w:lastColumn="0" w:noHBand="1" w:noVBand="1"/>
+      </w:tblPr>
+      <w:tblGrid>
+        <w:gridCol w:w="9360"/>
+      </w:tblGrid>
+      <w:tr>
+        <w:tc>
+          <w:tcPr>
+            <w:tcW w:w="9360" w:type="dxa"/>
+            <w:tcBorders>
+              <w:top w:val="single" w:sz="8" w:space="0" w:color="FFFFFF"/>
+              <w:left w:val="single" w:sz="8" w:space="0" w:color="FFFFFF"/>
+              <w:bottom w:val="single" w:sz="12" w:space="0" w:color="000000"/>
+              <w:right w:val="single" w:sz="8" w:space="0" w:color="FFFFFF"/>
+            </w:tcBorders>
+            <w:tcMar>
+              <w:top w:w="100" w:type="dxa"/>
+              <w:left w:w="100" w:type="dxa"/>
+              <w:bottom w:w="100" w:type="dxa"/>
+              <w:right w:w="100" w:type="dxa"/>
+            </w:tcMar>
+            <w:hideMark/>
+          </w:tcPr>
+          <w:p>
+            <w:pPr>
+              <w:widowControl w:val="0"/>
+              <w:spacing w:line="240" w:lineRule="auto"/>
+              <w:rPr>
+                <w:rFonts w:ascii="Century Gothic" w:eastAsia="DM Sans" w:hAnsi="Century Gothic" w:cs="DM Sans"/>
+                <w:sz w:val="24"/>
+                <w:szCs w:val="24"/>
+              </w:rPr>
+            </w:pPr>
+            <w:r>
+              <w:rPr>
+                <w:rFonts w:ascii="Century Gothic" w:eastAsia="DM Sans" w:hAnsi="Century Gothic" w:cs="DM Sans"/>
+                <w:sz w:val="24"/>
+                <w:szCs w:val="24"/>
+              </w:rPr>
+              <w:t xml:space="preserve">Accomplishments </w:t>
+            </w:r>
+          </w:p>
+        </w:tc>
+      </w:tr>
+    </w:tbl>
+    <w:p>
+      <w:pPr>
+        <w:rPr>
+          <w:rFonts w:ascii="Century Gothic" w:eastAsia="DM Sans" w:hAnsi="Century Gothic" w:cs="DM Sans"/>
+          <w:sz w:val="24"/>
+          <w:szCs w:val="24"/>
+        </w:rPr>
+      </w:pPr>
+    </w:p>
+    <w:p>
+      <w:pPr>
+        <w:pStyle w:val="ListParagraph"/>
+        <w:numPr>
+          <w:ilvl w:val="0"/>
+          <w:numId w:val="17"/>
+        </w:numPr>
+        <w:rPr>
+          <w:rFonts w:ascii="Century Gothic" w:eastAsia="DM Sans" w:hAnsi="Century Gothic" w:cs="DM Sans"/>
+          <w:sz w:val="24"/>
+          <w:szCs w:val="24"/>
+        </w:rPr>
+      </w:pPr>
+      <w:r>
+        <w:rPr>
+          <w:rFonts w:ascii="Century Gothic" w:eastAsia="DM Sans" w:hAnsi="Century Gothic" w:cs="DM Sans"/>
+          <w:sz w:val="24"/>
+          <w:szCs w:val="24"/>
+        </w:rPr>
+        <w:t>Completed front-end development of UI pages and their components</w:t>
+      </w:r>
+    </w:p>
+    <w:p>
+      <w:pPr>
+        <w:pStyle w:val="ListParagraph"/>
+        <w:numPr>
+          <w:ilvl w:val="0"/>
+          <w:numId w:val="17"/>
+        </w:numPr>
+        <w:rPr>
+          <w:rFonts w:ascii="Century Gothic" w:eastAsia="DM Sans" w:hAnsi="Century Gothic" w:cs="DM Sans"/>
+          <w:sz w:val="24"/>
+          <w:szCs w:val="24"/>
+        </w:rPr>
+      </w:pPr>
+      <w:r>
+        <w:rPr>
+          <w:rFonts w:ascii="Century Gothic" w:eastAsia="DM Sans" w:hAnsi="Century Gothic" w:cs="DM Sans"/>
+          <w:sz w:val="24"/>
+          <w:szCs w:val="24"/>
+        </w:rPr>
+        <w:t>Began collection and curation of information for pages above</w:t>
+      </w:r>
+    </w:p>
+    <w:p>
+      <w:pPr>
+        <w:pStyle w:val="ListParagraph"/>
+        <w:numPr>
+          <w:ilvl w:val="0"/>
+          <w:numId w:val="17"/>
+        </w:numPr>
+        <w:rPr>
+          <w:rFonts w:ascii="Century Gothic" w:eastAsia="DM Sans" w:hAnsi="Century Gothic" w:cs="DM Sans"/>
+          <w:sz w:val="24"/>
+          <w:szCs w:val="24"/>
+        </w:rPr>
+      </w:pPr>
+      <w:r>
+        <w:rPr>
+          <w:rFonts w:ascii="Century Gothic" w:eastAsia="DM Sans" w:hAnsi="Century Gothic" w:cs="DM Sans"/>
+          <w:sz w:val="24"/>
+          <w:szCs w:val="24"/>
+        </w:rPr>
+        <w:t>Connected all three neural networks to temporary front end</w:t>
+      </w:r>
+    </w:p>
+    <w:p>
+      <w:pPr>
+        <w:rPr>
+          <w:rFonts w:ascii="Century Gothic" w:eastAsia="DM Sans" w:hAnsi="Century Gothic" w:cs="DM Sans"/>
+          <w:sz w:val="24"/>
+          <w:szCs w:val="24"/>
+        </w:rPr>
+      </w:pPr>
+    </w:p>
+    <w:tbl>
+      <w:tblPr>
+        <w:tblW w:w="9360" w:type="dxa"/>
+        <w:tblBorders>
+          <w:top w:val="single" w:sz="8" w:space="0" w:color="000000"/>
+          <w:left w:val="single" w:sz="8" w:space="0" w:color="000000"/>
+          <w:bottom w:val="single" w:sz="8" w:space="0" w:color="000000"/>
+          <w:right w:val="single" w:sz="8" w:space="0" w:color="000000"/>
+          <w:insideH w:val="single" w:sz="8" w:space="0" w:color="000000"/>
+          <w:insideV w:val="single" w:sz="8" w:space="0" w:color="000000"/>
+        </w:tblBorders>
+        <w:tblLayout w:type="fixed"/>
+        <w:tblLook w:val="0600" w:firstRow="0" w:lastRow="0" w:firstColumn="0" w:lastColumn="0" w:noHBand="1" w:noVBand="1"/>
+      </w:tblPr>
+      <w:tblGrid>
+        <w:gridCol w:w="9360"/>
+      </w:tblGrid>
+      <w:tr>
+        <w:tc>
+          <w:tcPr>
+            <w:tcW w:w="9360" w:type="dxa"/>
+            <w:tcBorders>
+              <w:top w:val="single" w:sz="8" w:space="0" w:color="FFFFFF"/>
+              <w:left w:val="single" w:sz="8" w:space="0" w:color="FFFFFF"/>
+              <w:bottom w:val="single" w:sz="12" w:space="0" w:color="000000"/>
+              <w:right w:val="single" w:sz="8" w:space="0" w:color="FFFFFF"/>
+            </w:tcBorders>
+            <w:tcMar>
+              <w:top w:w="100" w:type="dxa"/>
+              <w:left w:w="100" w:type="dxa"/>
+              <w:bottom w:w="100" w:type="dxa"/>
+              <w:right w:w="100" w:type="dxa"/>
+            </w:tcMar>
+            <w:hideMark/>
+          </w:tcPr>
+          <w:p>
+            <w:pPr>
+              <w:widowControl w:val="0"/>
+              <w:spacing w:line="240" w:lineRule="auto"/>
+              <w:rPr>
+                <w:rFonts w:ascii="Century Gothic" w:eastAsia="DM Sans" w:hAnsi="Century Gothic" w:cs="DM Sans"/>
+                <w:sz w:val="24"/>
+                <w:szCs w:val="24"/>
+              </w:rPr>
+            </w:pPr>
+            <w:r>
+              <w:rPr>
+                <w:rFonts w:ascii="Century Gothic" w:eastAsia="DM Sans" w:hAnsi="Century Gothic" w:cs="DM Sans"/>
+                <w:sz w:val="24"/>
+                <w:szCs w:val="24"/>
+              </w:rPr>
+              <w:t>This Week’s Plans</w:t>
+            </w:r>
+          </w:p>
+        </w:tc>
+      </w:tr>
+    </w:tbl>
+    <w:p>
+      <w:pPr>
+        <w:rPr>
+          <w:rFonts w:ascii="Century Gothic" w:eastAsia="DM Sans" w:hAnsi="Century Gothic" w:cs="DM Sans"/>
+          <w:sz w:val="24"/>
+          <w:szCs w:val="24"/>
+        </w:rPr>
+      </w:pPr>
+    </w:p>
+    <w:p>
+      <w:pPr>
+        <w:pStyle w:val="ListParagraph"/>
+        <w:numPr>
+          <w:ilvl w:val="0"/>
+          <w:numId w:val="18"/>
+        </w:numPr>
+        <w:rPr>
+          <w:rFonts w:ascii="Century Gothic" w:eastAsia="DM Sans" w:hAnsi="Century Gothic" w:cs="DM Sans"/>
+          <w:sz w:val="24"/>
+          <w:szCs w:val="24"/>
+        </w:rPr>
+      </w:pPr>
+      <w:r>
+        <w:rPr>
+          <w:rFonts w:ascii="Century Gothic" w:eastAsia="DM Sans" w:hAnsi="Century Gothic" w:cs="DM Sans"/>
+          <w:sz w:val="24"/>
+          <w:szCs w:val="24"/>
+        </w:rPr>
+        <w:t>Finish collection of information for Lifestyle and Personality Pages</w:t>
+      </w:r>
+    </w:p>
+    <w:p>
+      <w:pPr>
+        <w:pStyle w:val="ListParagraph"/>
+        <w:numPr>
+          <w:ilvl w:val="0"/>
+          <w:numId w:val="18"/>
+        </w:numPr>
+        <w:rPr>
+          <w:rFonts w:ascii="Century Gothic" w:eastAsia="DM Sans" w:hAnsi="Century Gothic" w:cs="DM Sans"/>
+          <w:sz w:val="24"/>
+          <w:szCs w:val="24"/>
+        </w:rPr>
+      </w:pPr>
+      <w:r>
+        <w:rPr>
+          <w:rFonts w:ascii="Century Gothic" w:eastAsia="DM Sans" w:hAnsi="Century Gothic" w:cs="DM Sans"/>
+          <w:sz w:val="24"/>
+          <w:szCs w:val="24"/>
+        </w:rPr>
+        <w:t>Connect front end to database for Lifestyle and Personality data</w:t>
+      </w:r>
+      <w:r>
+        <w:rPr>
+          <w:rFonts w:ascii="Century Gothic" w:eastAsia="DM Sans" w:hAnsi="Century Gothic" w:cs="DM Sans"/>
+          <w:sz w:val="24"/>
+          <w:szCs w:val="24"/>
+        </w:rPr>
+        <w:t xml:space="preserve"> </w:t>
+      </w:r>
+    </w:p>
+    <w:p>
+      <w:pPr>
+        <w:pStyle w:val="ListParagraph"/>
+        <w:numPr>
+          <w:ilvl w:val="0"/>
+          <w:numId w:val="18"/>
+        </w:numPr>
+        <w:rPr>
+          <w:rFonts w:ascii="Century Gothic" w:eastAsia="DM Sans" w:hAnsi="Century Gothic" w:cs="DM Sans"/>
+          <w:sz w:val="24"/>
+          <w:szCs w:val="24"/>
+        </w:rPr>
+      </w:pPr>
+      <w:r>
+        <w:rPr>
+          <w:rFonts w:ascii="Century Gothic" w:eastAsia="DM Sans" w:hAnsi="Century Gothic" w:cs="DM Sans"/>
+          <w:sz w:val="24"/>
+          <w:szCs w:val="24"/>
+        </w:rPr>
+        <w:t>Connect front end to network outputs</w:t>
+      </w:r>
+    </w:p>
+    <w:p>
+      <w:pPr>
+        <w:rPr>
+          <w:rFonts w:ascii="Century Gothic" w:eastAsia="DM Sans" w:hAnsi="Century Gothic" w:cs="DM Sans"/>
+          <w:sz w:val="24"/>
+          <w:szCs w:val="24"/>
+        </w:rPr>
+      </w:pPr>
+    </w:p>
+    <w:tbl>
+      <w:tblPr>
+        <w:tblW w:w="9360" w:type="dxa"/>
+        <w:tblBorders>
+          <w:top w:val="single" w:sz="8" w:space="0" w:color="000000"/>
+          <w:left w:val="single" w:sz="8" w:space="0" w:color="000000"/>
+          <w:bottom w:val="single" w:sz="8" w:space="0" w:color="000000"/>
+          <w:right w:val="single" w:sz="8" w:space="0" w:color="000000"/>
+          <w:insideH w:val="single" w:sz="8" w:space="0" w:color="000000"/>
+          <w:insideV w:val="single" w:sz="8" w:space="0" w:color="000000"/>
+        </w:tblBorders>
+        <w:tblLayout w:type="fixed"/>
+        <w:tblLook w:val="0600" w:firstRow="0" w:lastRow="0" w:firstColumn="0" w:lastColumn="0" w:noHBand="1" w:noVBand="1"/>
+      </w:tblPr>
+      <w:tblGrid>
+        <w:gridCol w:w="9360"/>
+      </w:tblGrid>
+      <w:tr>
+        <w:tc>
+          <w:tcPr>
+            <w:tcW w:w="9360" w:type="dxa"/>
+            <w:tcBorders>
+              <w:top w:val="single" w:sz="8" w:space="0" w:color="FFFFFF"/>
+              <w:left w:val="single" w:sz="8" w:space="0" w:color="FFFFFF"/>
+              <w:bottom w:val="single" w:sz="12" w:space="0" w:color="000000"/>
+              <w:right w:val="single" w:sz="8" w:space="0" w:color="FFFFFF"/>
+            </w:tcBorders>
+            <w:tcMar>
+              <w:top w:w="100" w:type="dxa"/>
+              <w:left w:w="100" w:type="dxa"/>
+              <w:bottom w:w="100" w:type="dxa"/>
+              <w:right w:w="100" w:type="dxa"/>
+            </w:tcMar>
+            <w:hideMark/>
+          </w:tcPr>
+          <w:p>
+            <w:pPr>
+              <w:widowControl w:val="0"/>
+              <w:spacing w:line="240" w:lineRule="auto"/>
+              <w:rPr>
+                <w:rFonts w:ascii="Century Gothic" w:eastAsia="DM Sans" w:hAnsi="Century Gothic" w:cs="DM Sans"/>
+                <w:sz w:val="24"/>
+                <w:szCs w:val="24"/>
+              </w:rPr>
+            </w:pPr>
+            <w:r>
+              <w:rPr>
+                <w:rFonts w:ascii="Century Gothic" w:eastAsia="DM Sans" w:hAnsi="Century Gothic" w:cs="DM Sans"/>
+                <w:sz w:val="24"/>
+                <w:szCs w:val="24"/>
+              </w:rPr>
+              <w:t>Next Week’s Plans</w:t>
+            </w:r>
+          </w:p>
+        </w:tc>
+      </w:tr>
+    </w:tbl>
+    <w:p>
+      <w:pPr>
+        <w:rPr>
+          <w:rFonts w:ascii="Century Gothic" w:eastAsia="DM Sans" w:hAnsi="Century Gothic" w:cs="DM Sans"/>
+          <w:sz w:val="24"/>
+          <w:szCs w:val="24"/>
+        </w:rPr>
+      </w:pPr>
       <w:bookmarkStart w:id="1" w:name="_GoBack"/>
       <w:bookmarkEnd w:id="1"/>
-      <w:r>
+    </w:p>
+    <w:p>
+      <w:pPr>
+        <w:pStyle w:val="ListParagraph"/>
+        <w:numPr>
+          <w:ilvl w:val="0"/>
+          <w:numId w:val="19"/>
+        </w:numPr>
         <w:rPr>
           <w:rFonts w:ascii="Century Gothic" w:eastAsia="DM Sans" w:hAnsi="Century Gothic" w:cs="DM Sans"/>
           <w:sz w:val="24"/>
           <w:szCs w:val="24"/>
         </w:rPr>
-        <w:t>k here is not being able to integrate all three networks in a feasible way for a mobile application.</w:t>
+      </w:pPr>
+      <w:r>
+        <w:rPr>
+          <w:rFonts w:ascii="Century Gothic" w:eastAsia="DM Sans" w:hAnsi="Century Gothic" w:cs="DM Sans"/>
+          <w:sz w:val="24"/>
+          <w:szCs w:val="24"/>
+        </w:rPr>
+        <w:t>U</w:t>
+      </w:r>
+      <w:r>
+        <w:rPr>
+          <w:rFonts w:ascii="Century Gothic" w:eastAsia="DM Sans" w:hAnsi="Century Gothic" w:cs="DM Sans"/>
+          <w:sz w:val="24"/>
+          <w:szCs w:val="24"/>
+        </w:rPr>
+        <w:t>ser-interface testing</w:t>
+      </w:r>
+    </w:p>
+    <w:p>
+      <w:pPr>
+        <w:pStyle w:val="ListParagraph"/>
+        <w:numPr>
+          <w:ilvl w:val="0"/>
+          <w:numId w:val="19"/>
+        </w:numPr>
+        <w:rPr>
+          <w:rFonts w:ascii="Century Gothic" w:eastAsia="DM Sans" w:hAnsi="Century Gothic" w:cs="DM Sans"/>
+          <w:sz w:val="24"/>
+          <w:szCs w:val="24"/>
+        </w:rPr>
+      </w:pPr>
+      <w:r>
+        <w:rPr>
+          <w:rFonts w:ascii="Century Gothic" w:eastAsia="DM Sans" w:hAnsi="Century Gothic" w:cs="DM Sans"/>
+          <w:sz w:val="24"/>
+          <w:szCs w:val="24"/>
+        </w:rPr>
+        <w:t>Performance testing</w:t>
+      </w:r>
+    </w:p>
+    <w:p>
+      <w:pPr>
+        <w:ind w:left="720"/>
+        <w:rPr>
+          <w:rFonts w:ascii="Century Gothic" w:eastAsia="DM Sans" w:hAnsi="Century Gothic" w:cs="DM Sans"/>
+          <w:sz w:val="24"/>
+          <w:szCs w:val="24"/>
+        </w:rPr>
+      </w:pPr>
+    </w:p>
+    <w:tbl>
+      <w:tblPr>
+        <w:tblW w:w="9360" w:type="dxa"/>
+        <w:tblBorders>
+          <w:top w:val="single" w:sz="8" w:space="0" w:color="000000"/>
+          <w:left w:val="single" w:sz="8" w:space="0" w:color="000000"/>
+          <w:bottom w:val="single" w:sz="8" w:space="0" w:color="000000"/>
+          <w:right w:val="single" w:sz="8" w:space="0" w:color="000000"/>
+          <w:insideH w:val="single" w:sz="8" w:space="0" w:color="000000"/>
+          <w:insideV w:val="single" w:sz="8" w:space="0" w:color="000000"/>
+        </w:tblBorders>
+        <w:tblLayout w:type="fixed"/>
+        <w:tblLook w:val="0600" w:firstRow="0" w:lastRow="0" w:firstColumn="0" w:lastColumn="0" w:noHBand="1" w:noVBand="1"/>
+      </w:tblPr>
+      <w:tblGrid>
+        <w:gridCol w:w="9360"/>
+      </w:tblGrid>
+      <w:tr>
+        <w:tc>
+          <w:tcPr>
+            <w:tcW w:w="9360" w:type="dxa"/>
+            <w:tcBorders>
+              <w:top w:val="single" w:sz="8" w:space="0" w:color="FFFFFF"/>
+              <w:left w:val="single" w:sz="8" w:space="0" w:color="FFFFFF"/>
+              <w:bottom w:val="single" w:sz="12" w:space="0" w:color="000000"/>
+              <w:right w:val="single" w:sz="8" w:space="0" w:color="FFFFFF"/>
+            </w:tcBorders>
+            <w:tcMar>
+              <w:top w:w="100" w:type="dxa"/>
+              <w:left w:w="100" w:type="dxa"/>
+              <w:bottom w:w="100" w:type="dxa"/>
+              <w:right w:w="100" w:type="dxa"/>
+            </w:tcMar>
+            <w:hideMark/>
+          </w:tcPr>
+          <w:p>
+            <w:pPr>
+              <w:widowControl w:val="0"/>
+              <w:spacing w:line="240" w:lineRule="auto"/>
+              <w:rPr>
+                <w:rFonts w:ascii="Century Gothic" w:eastAsia="DM Sans" w:hAnsi="Century Gothic" w:cs="DM Sans"/>
+                <w:sz w:val="24"/>
+                <w:szCs w:val="24"/>
+              </w:rPr>
+            </w:pPr>
+            <w:r>
+              <w:rPr>
+                <w:rFonts w:ascii="Century Gothic" w:eastAsia="DM Sans" w:hAnsi="Century Gothic" w:cs="DM Sans"/>
+                <w:sz w:val="24"/>
+                <w:szCs w:val="24"/>
+              </w:rPr>
+              <w:t>Risks / Help Needed</w:t>
+            </w:r>
+          </w:p>
+        </w:tc>
+      </w:tr>
+    </w:tbl>
+    <w:p>
+      <w:pPr>
+        <w:rPr>
+          <w:rFonts w:ascii="Century Gothic" w:eastAsia="DM Sans" w:hAnsi="Century Gothic" w:cs="DM Sans"/>
+          <w:sz w:val="24"/>
+          <w:szCs w:val="24"/>
+        </w:rPr>
+      </w:pPr>
+    </w:p>
+    <w:p>
+      <w:pPr>
+        <w:rPr>
+          <w:rFonts w:ascii="Century Gothic" w:eastAsia="Century Gothic" w:hAnsi="Century Gothic" w:cs="Century Gothic"/>
+          <w:sz w:val="24"/>
+          <w:szCs w:val="24"/>
+        </w:rPr>
+      </w:pPr>
+      <w:r>
+        <w:rPr>
+          <w:rFonts w:ascii="Century Gothic" w:eastAsia="DM Sans" w:hAnsi="Century Gothic" w:cs="DM Sans"/>
+          <w:sz w:val="24"/>
+          <w:szCs w:val="24"/>
+        </w:rPr>
+        <w:t>N/A</w:t>
       </w:r>
     </w:p>
     <w:p>
@@ -4652,7 +5198,7 @@
   <w:abstractNum w:abstractNumId="15" w15:restartNumberingAfterBreak="0">
     <w:nsid w:val="7AEE48BB"/>
     <w:multiLevelType w:val="multilevel"/>
-    <w:tmpl w:val="36F4C1D4"/>
+    <w:tmpl w:val="3C46BFBC"/>
     <w:lvl w:ilvl="0">
       <w:start w:val="1"/>
       <w:numFmt w:val="bullet"/>
@@ -4684,20 +5230,15 @@
         <w:sz w:val="20"/>
       </w:rPr>
     </w:lvl>
-    <w:lvl w:ilvl="2" w:tentative="1">
-      <w:start w:val="1"/>
-      <w:numFmt w:val="bullet"/>
-      <w:lvlText w:val=""/>
-      <w:lvlJc w:val="left"/>
-      <w:pPr>
-        <w:tabs>
-          <w:tab w:val="num" w:pos="2160"/>
-        </w:tabs>
+    <w:lvl w:ilvl="2">
+      <w:numFmt w:val="bullet"/>
+      <w:lvlText w:val="-"/>
+      <w:lvlJc w:val="left"/>
+      <w:pPr>
         <w:ind w:left="2160" w:hanging="360"/>
       </w:pPr>
       <w:rPr>
-        <w:rFonts w:ascii="Wingdings" w:hAnsi="Wingdings" w:hint="default"/>
-        <w:sz w:val="20"/>
+        <w:rFonts w:ascii="Century Gothic" w:eastAsia="DM Sans" w:hAnsi="Century Gothic" w:cs="DM Sans" w:hint="default"/>
       </w:rPr>
     </w:lvl>
     <w:lvl w:ilvl="3" w:tentative="1">
@@ -4981,75 +5522,21 @@
   </w:num>
   <w:num w:numId="8">
     <w:abstractNumId w:val="14"/>
-    <w:lvlOverride w:ilvl="0"/>
-    <w:lvlOverride w:ilvl="1"/>
-    <w:lvlOverride w:ilvl="2"/>
-    <w:lvlOverride w:ilvl="3"/>
-    <w:lvlOverride w:ilvl="4"/>
-    <w:lvlOverride w:ilvl="5"/>
-    <w:lvlOverride w:ilvl="6"/>
-    <w:lvlOverride w:ilvl="7"/>
-    <w:lvlOverride w:ilvl="8"/>
   </w:num>
   <w:num w:numId="9">
     <w:abstractNumId w:val="10"/>
-    <w:lvlOverride w:ilvl="0"/>
-    <w:lvlOverride w:ilvl="1"/>
-    <w:lvlOverride w:ilvl="2"/>
-    <w:lvlOverride w:ilvl="3"/>
-    <w:lvlOverride w:ilvl="4"/>
-    <w:lvlOverride w:ilvl="5"/>
-    <w:lvlOverride w:ilvl="6"/>
-    <w:lvlOverride w:ilvl="7"/>
-    <w:lvlOverride w:ilvl="8"/>
   </w:num>
   <w:num w:numId="10">
     <w:abstractNumId w:val="8"/>
-    <w:lvlOverride w:ilvl="0"/>
-    <w:lvlOverride w:ilvl="1"/>
-    <w:lvlOverride w:ilvl="2"/>
-    <w:lvlOverride w:ilvl="3"/>
-    <w:lvlOverride w:ilvl="4"/>
-    <w:lvlOverride w:ilvl="5"/>
-    <w:lvlOverride w:ilvl="6"/>
-    <w:lvlOverride w:ilvl="7"/>
-    <w:lvlOverride w:ilvl="8"/>
   </w:num>
   <w:num w:numId="11">
     <w:abstractNumId w:val="11"/>
-    <w:lvlOverride w:ilvl="0"/>
-    <w:lvlOverride w:ilvl="1"/>
-    <w:lvlOverride w:ilvl="2"/>
-    <w:lvlOverride w:ilvl="3"/>
-    <w:lvlOverride w:ilvl="4"/>
-    <w:lvlOverride w:ilvl="5"/>
-    <w:lvlOverride w:ilvl="6"/>
-    <w:lvlOverride w:ilvl="7"/>
-    <w:lvlOverride w:ilvl="8"/>
   </w:num>
   <w:num w:numId="12">
     <w:abstractNumId w:val="2"/>
-    <w:lvlOverride w:ilvl="0"/>
-    <w:lvlOverride w:ilvl="1"/>
-    <w:lvlOverride w:ilvl="2"/>
-    <w:lvlOverride w:ilvl="3"/>
-    <w:lvlOverride w:ilvl="4"/>
-    <w:lvlOverride w:ilvl="5"/>
-    <w:lvlOverride w:ilvl="6"/>
-    <w:lvlOverride w:ilvl="7"/>
-    <w:lvlOverride w:ilvl="8"/>
   </w:num>
   <w:num w:numId="13">
     <w:abstractNumId w:val="3"/>
-    <w:lvlOverride w:ilvl="0"/>
-    <w:lvlOverride w:ilvl="1"/>
-    <w:lvlOverride w:ilvl="2"/>
-    <w:lvlOverride w:ilvl="3"/>
-    <w:lvlOverride w:ilvl="4"/>
-    <w:lvlOverride w:ilvl="5"/>
-    <w:lvlOverride w:ilvl="6"/>
-    <w:lvlOverride w:ilvl="7"/>
-    <w:lvlOverride w:ilvl="8"/>
   </w:num>
   <w:num w:numId="14">
     <w:abstractNumId w:val="5"/>
@@ -5059,6 +5546,18 @@
   </w:num>
   <w:num w:numId="16">
     <w:abstractNumId w:val="15"/>
+  </w:num>
+  <w:num w:numId="17">
+    <w:abstractNumId w:val="5"/>
+  </w:num>
+  <w:num w:numId="18">
+    <w:abstractNumId w:val="6"/>
+  </w:num>
+  <w:num w:numId="19">
+    <w:abstractNumId w:val="15"/>
+  </w:num>
+  <w:num w:numId="20">
+    <w:abstractNumId w:val="3"/>
   </w:num>
 </w:numbering>
 </file>

</xml_diff>